<commit_message>
Added more templates; started focuses
</commit_message>
<xml_diff>
--- a/RBNew/RBBackgroundList.docx
+++ b/RBNew/RBBackgroundList.docx
@@ -14,17 +14,6 @@
         </w:rPr>
         <w:t>Bostonian Backgrounds</w:t>
       </w:r>
-    </w:p>
-    <w:p>
-      <w:pPr>
-        <w:pStyle w:val="Heading5"/>
-        <w:rPr>
-          <w:rFonts w:ascii="Pericles" w:hAnsi="Pericles"/>
-          <w:b w:val="0"/>
-          <w:sz w:val="18"/>
-          <w:szCs w:val="18"/>
-        </w:rPr>
-      </w:pPr>
       <w:bookmarkStart w:id="0" w:name="_Toc501566773"/>
       <w:bookmarkStart w:id="1" w:name="_Toc500254096"/>
       <w:bookmarkStart w:id="2" w:name="_Toc497665019"/>
@@ -43,7 +32,56 @@
       <w:bookmarkStart w:id="15" w:name="_Toc488051361"/>
       <w:bookmarkStart w:id="16" w:name="_Toc488051226"/>
       <w:bookmarkStart w:id="17" w:name="_Toc488050200"/>
-      <w:proofErr w:type="spellStart"/>
+    </w:p>
+    <w:p>
+      <w:pPr>
+        <w:rPr>
+          <w:rFonts w:ascii="Pericles" w:hAnsi="Pericles"/>
+          <w:sz w:val="20"/>
+          <w:szCs w:val="20"/>
+        </w:rPr>
+        <w:sectPr>
+          <w:pgSz w:w="12240" w:h="15840"/>
+          <w:pgMar w:top="1440" w:right="1440" w:bottom="1440" w:left="1440" w:header="720" w:footer="720" w:gutter="0"/>
+          <w:cols w:space="720"/>
+          <w:docGrid w:linePitch="360"/>
+        </w:sectPr>
+      </w:pPr>
+    </w:p>
+    <w:p>
+      <w:pPr>
+        <w:rPr>
+          <w:rFonts w:ascii="Pericles" w:hAnsi="Pericles"/>
+          <w:sz w:val="20"/>
+          <w:szCs w:val="20"/>
+        </w:rPr>
+        <w:sectPr>
+          <w:type w:val="continuous"/>
+          <w:pgSz w:w="12240" w:h="15840"/>
+          <w:pgMar w:top="1440" w:right="1440" w:bottom="1440" w:left="1440" w:header="720" w:footer="720" w:gutter="0"/>
+          <w:cols w:num="2" w:space="720"/>
+          <w:docGrid w:linePitch="360"/>
+        </w:sectPr>
+      </w:pPr>
+      <w:r>
+        <w:rPr>
+          <w:rFonts w:ascii="Pericles" w:hAnsi="Pericles"/>
+          <w:sz w:val="20"/>
+          <w:szCs w:val="20"/>
+        </w:rPr>
+        <w:t>Church Templates</w:t>
+      </w:r>
+    </w:p>
+    <w:p>
+      <w:pPr>
+        <w:pStyle w:val="Heading5"/>
+        <w:rPr>
+          <w:rFonts w:ascii="Pericles" w:hAnsi="Pericles"/>
+          <w:b w:val="0"/>
+          <w:sz w:val="18"/>
+          <w:szCs w:val="18"/>
+        </w:rPr>
+      </w:pPr>
       <w:r>
         <w:rPr>
           <w:rFonts w:ascii="Pericles" w:hAnsi="Pericles"/>
@@ -51,22 +89,12 @@
           <w:sz w:val="18"/>
           <w:szCs w:val="18"/>
         </w:rPr>
-        <w:t>Aeltharze</w:t>
-      </w:r>
-      <w:proofErr w:type="spellEnd"/>
-      <w:r>
-        <w:rPr>
-          <w:rFonts w:ascii="Pericles" w:hAnsi="Pericles"/>
-          <w:b w:val="0"/>
-          <w:sz w:val="18"/>
-          <w:szCs w:val="18"/>
-        </w:rPr>
-        <w:t xml:space="preserve"> (Archer Priestess)</w:t>
+        <w:t>Aeltharze (Archer Priestess)</w:t>
       </w:r>
     </w:p>
     <w:tbl>
       <w:tblPr>
-        <w:tblW w:w="4680" w:type="dxa"/>
+        <w:tblW w:w="4457" w:type="dxa"/>
         <w:tblInd w:w="108" w:type="dxa"/>
         <w:tblBorders>
           <w:top w:val="single" w:sz="4" w:space="0" w:color="CC9966"/>
@@ -79,16 +107,16 @@
         <w:tblLook w:val="04A0" w:firstRow="1" w:lastRow="0" w:firstColumn="1" w:lastColumn="0" w:noHBand="0" w:noVBand="1"/>
       </w:tblPr>
       <w:tblGrid>
-        <w:gridCol w:w="4680"/>
+        <w:gridCol w:w="4457"/>
       </w:tblGrid>
       <w:tr>
         <w:trPr>
           <w:cantSplit/>
-          <w:trHeight w:val="2810"/>
+          <w:trHeight w:val="2939"/>
         </w:trPr>
         <w:tc>
           <w:tcPr>
-            <w:tcW w:w="4680" w:type="dxa"/>
+            <w:tcW w:w="0" w:type="auto"/>
             <w:tcBorders>
               <w:top w:val="single" w:sz="4" w:space="0" w:color="CC9966"/>
               <w:left w:val="single" w:sz="4" w:space="0" w:color="CC9966"/>
@@ -260,18 +288,8 @@
                 <w:sz w:val="16"/>
                 <w:szCs w:val="16"/>
               </w:rPr>
-              <w:t xml:space="preserve">Temple of </w:t>
-            </w:r>
-            <w:proofErr w:type="spellStart"/>
-            <w:r>
-              <w:rPr>
-                <w:rFonts w:ascii="Pericles" w:hAnsi="Pericles"/>
-                <w:sz w:val="16"/>
-                <w:szCs w:val="16"/>
-              </w:rPr>
-              <w:t>Aestra</w:t>
-            </w:r>
-            <w:proofErr w:type="spellEnd"/>
+              <w:t>Temple of Aestra</w:t>
+            </w:r>
           </w:p>
           <w:p>
             <w:pPr>
@@ -320,29 +338,83 @@
                 <w:sz w:val="16"/>
                 <w:szCs w:val="16"/>
               </w:rPr>
-              <w:t>Lg: Divine Tongue</w:t>
-            </w:r>
-          </w:p>
-          <w:p>
-            <w:pPr>
-              <w:pStyle w:val="Table"/>
-              <w:numPr>
-                <w:ilvl w:val="0"/>
-                <w:numId w:val="1"/>
-              </w:numPr>
-              <w:rPr>
-                <w:rFonts w:ascii="Pericles" w:hAnsi="Pericles"/>
-                <w:sz w:val="16"/>
-                <w:szCs w:val="16"/>
-              </w:rPr>
-            </w:pPr>
-            <w:r>
-              <w:rPr>
-                <w:rFonts w:ascii="Pericles" w:hAnsi="Pericles"/>
-                <w:sz w:val="16"/>
-                <w:szCs w:val="16"/>
-              </w:rPr>
-              <w:t>Pr: Sailing</w:t>
+              <w:t>BN: Aeltharze Talent Tree</w:t>
+            </w:r>
+          </w:p>
+          <w:p>
+            <w:pPr>
+              <w:pStyle w:val="Table"/>
+              <w:numPr>
+                <w:ilvl w:val="0"/>
+                <w:numId w:val="1"/>
+              </w:numPr>
+              <w:rPr>
+                <w:rFonts w:ascii="Pericles" w:hAnsi="Pericles"/>
+                <w:sz w:val="16"/>
+                <w:szCs w:val="16"/>
+              </w:rPr>
+            </w:pPr>
+            <w:r>
+              <w:rPr>
+                <w:rFonts w:ascii="Pericles" w:hAnsi="Pericles"/>
+                <w:sz w:val="16"/>
+                <w:szCs w:val="16"/>
+              </w:rPr>
+              <w:t>L</w:t>
+            </w:r>
+            <w:r>
+              <w:rPr>
+                <w:rFonts w:ascii="Pericles" w:hAnsi="Pericles"/>
+                <w:sz w:val="16"/>
+                <w:szCs w:val="16"/>
+              </w:rPr>
+              <w:t>G</w:t>
+            </w:r>
+            <w:r>
+              <w:rPr>
+                <w:rFonts w:ascii="Pericles" w:hAnsi="Pericles"/>
+                <w:sz w:val="16"/>
+                <w:szCs w:val="16"/>
+              </w:rPr>
+              <w:t>: Divine Tongue</w:t>
+            </w:r>
+          </w:p>
+          <w:p>
+            <w:pPr>
+              <w:pStyle w:val="Table"/>
+              <w:numPr>
+                <w:ilvl w:val="0"/>
+                <w:numId w:val="1"/>
+              </w:numPr>
+              <w:rPr>
+                <w:rFonts w:ascii="Pericles" w:hAnsi="Pericles"/>
+                <w:sz w:val="16"/>
+                <w:szCs w:val="16"/>
+              </w:rPr>
+            </w:pPr>
+            <w:r>
+              <w:rPr>
+                <w:rFonts w:ascii="Pericles" w:hAnsi="Pericles"/>
+                <w:sz w:val="16"/>
+                <w:szCs w:val="16"/>
+              </w:rPr>
+              <w:t>P</w:t>
+            </w:r>
+            <w:r>
+              <w:rPr>
+                <w:rFonts w:ascii="Pericles" w:hAnsi="Pericles"/>
+                <w:sz w:val="16"/>
+                <w:szCs w:val="16"/>
+              </w:rPr>
+              <w:t>R</w:t>
+            </w:r>
+            <w:r>
+              <w:rPr>
+                <w:rFonts w:ascii="Pericles" w:hAnsi="Pericles"/>
+                <w:sz w:val="16"/>
+                <w:szCs w:val="16"/>
+              </w:rPr>
+              <w:t>: Sailing</w:t>
             </w:r>
           </w:p>
           <w:p>
@@ -392,18 +464,8 @@
                 <w:sz w:val="16"/>
                 <w:szCs w:val="16"/>
               </w:rPr>
-              <w:t xml:space="preserve">Sacred Falls of </w:t>
-            </w:r>
-            <w:proofErr w:type="spellStart"/>
-            <w:r>
-              <w:rPr>
-                <w:rFonts w:ascii="Pericles" w:hAnsi="Pericles"/>
-                <w:sz w:val="16"/>
-                <w:szCs w:val="16"/>
-              </w:rPr>
-              <w:t>Aestra</w:t>
-            </w:r>
-            <w:proofErr w:type="spellEnd"/>
+              <w:t>Sacred Falls of Aestra</w:t>
+            </w:r>
           </w:p>
           <w:p>
             <w:pPr>
@@ -508,7 +570,7 @@
     </w:p>
     <w:tbl>
       <w:tblPr>
-        <w:tblW w:w="4680" w:type="dxa"/>
+        <w:tblW w:w="4453" w:type="dxa"/>
         <w:tblInd w:w="108" w:type="dxa"/>
         <w:tblBorders>
           <w:top w:val="single" w:sz="4" w:space="0" w:color="CC9966"/>
@@ -521,16 +583,16 @@
         <w:tblLook w:val="04A0" w:firstRow="1" w:lastRow="0" w:firstColumn="1" w:lastColumn="0" w:noHBand="0" w:noVBand="1"/>
       </w:tblPr>
       <w:tblGrid>
-        <w:gridCol w:w="4680"/>
+        <w:gridCol w:w="4453"/>
       </w:tblGrid>
       <w:tr>
         <w:trPr>
           <w:cantSplit/>
-          <w:trHeight w:val="2810"/>
+          <w:trHeight w:val="2852"/>
         </w:trPr>
         <w:tc>
           <w:tcPr>
-            <w:tcW w:w="4680" w:type="dxa"/>
+            <w:tcW w:w="4453" w:type="dxa"/>
             <w:tcBorders>
               <w:top w:val="single" w:sz="4" w:space="0" w:color="CC9966"/>
               <w:left w:val="single" w:sz="4" w:space="0" w:color="CC9966"/>
@@ -686,18 +748,8 @@
                 <w:sz w:val="16"/>
                 <w:szCs w:val="16"/>
               </w:rPr>
-              <w:t xml:space="preserve">Temple of </w:t>
-            </w:r>
-            <w:proofErr w:type="spellStart"/>
-            <w:r>
-              <w:rPr>
-                <w:rFonts w:ascii="Pericles" w:hAnsi="Pericles"/>
-                <w:sz w:val="16"/>
-                <w:szCs w:val="16"/>
-              </w:rPr>
-              <w:t>Aestra</w:t>
-            </w:r>
-            <w:proofErr w:type="spellEnd"/>
+              <w:t>Temple of Aestra</w:t>
+            </w:r>
           </w:p>
           <w:p>
             <w:pPr>
@@ -746,7 +798,23 @@
                 <w:sz w:val="16"/>
                 <w:szCs w:val="16"/>
               </w:rPr>
-              <w:t>Lg: Divine Tongue</w:t>
+              <w:t>L</w:t>
+            </w:r>
+            <w:r>
+              <w:rPr>
+                <w:rFonts w:ascii="Pericles" w:hAnsi="Pericles"/>
+                <w:sz w:val="16"/>
+                <w:szCs w:val="16"/>
+              </w:rPr>
+              <w:t>G</w:t>
+            </w:r>
+            <w:r>
+              <w:rPr>
+                <w:rFonts w:ascii="Pericles" w:hAnsi="Pericles"/>
+                <w:sz w:val="16"/>
+                <w:szCs w:val="16"/>
+              </w:rPr>
+              <w:t>: Divine Tongue</w:t>
             </w:r>
           </w:p>
           <w:p>
@@ -864,7 +932,7 @@
     </w:p>
     <w:tbl>
       <w:tblPr>
-        <w:tblW w:w="4680" w:type="dxa"/>
+        <w:tblW w:w="4443" w:type="dxa"/>
         <w:tblInd w:w="108" w:type="dxa"/>
         <w:tblBorders>
           <w:top w:val="single" w:sz="4" w:space="0" w:color="CC9966"/>
@@ -877,16 +945,16 @@
         <w:tblLook w:val="04A0" w:firstRow="1" w:lastRow="0" w:firstColumn="1" w:lastColumn="0" w:noHBand="0" w:noVBand="1"/>
       </w:tblPr>
       <w:tblGrid>
-        <w:gridCol w:w="4680"/>
+        <w:gridCol w:w="4443"/>
       </w:tblGrid>
       <w:tr>
         <w:trPr>
           <w:cantSplit/>
-          <w:trHeight w:val="2810"/>
+          <w:trHeight w:val="2841"/>
         </w:trPr>
         <w:tc>
           <w:tcPr>
-            <w:tcW w:w="4680" w:type="dxa"/>
+            <w:tcW w:w="4443" w:type="dxa"/>
             <w:tcBorders>
               <w:top w:val="single" w:sz="4" w:space="0" w:color="CC9966"/>
               <w:left w:val="single" w:sz="4" w:space="0" w:color="CC9966"/>
@@ -1026,6 +1094,28 @@
           <w:p>
             <w:pPr>
               <w:pStyle w:val="Table"/>
+              <w:numPr>
+                <w:ilvl w:val="1"/>
+                <w:numId w:val="1"/>
+              </w:numPr>
+              <w:rPr>
+                <w:rFonts w:ascii="Pericles" w:hAnsi="Pericles"/>
+                <w:sz w:val="16"/>
+                <w:szCs w:val="16"/>
+              </w:rPr>
+            </w:pPr>
+            <w:r>
+              <w:rPr>
+                <w:rFonts w:ascii="Pericles" w:hAnsi="Pericles"/>
+                <w:sz w:val="16"/>
+                <w:szCs w:val="16"/>
+              </w:rPr>
+              <w:t>Enemies of the Church</w:t>
+            </w:r>
+          </w:p>
+          <w:p>
+            <w:pPr>
+              <w:pStyle w:val="Table"/>
               <w:rPr>
                 <w:rFonts w:ascii="Pericles" w:hAnsi="Pericles"/>
                 <w:sz w:val="16"/>
@@ -1064,26 +1154,30 @@
                 <w:szCs w:val="16"/>
               </w:rPr>
             </w:pPr>
-            <w:proofErr w:type="spellStart"/>
-            <w:r>
-              <w:rPr>
-                <w:rFonts w:ascii="Pericles" w:hAnsi="Pericles"/>
-                <w:sz w:val="16"/>
-                <w:szCs w:val="16"/>
-              </w:rPr>
-              <w:t>Bn</w:t>
-            </w:r>
-            <w:proofErr w:type="spellEnd"/>
-            <w:r>
-              <w:rPr>
-                <w:rFonts w:ascii="Pericles" w:hAnsi="Pericles"/>
-                <w:sz w:val="16"/>
-                <w:szCs w:val="16"/>
-              </w:rPr>
-              <w:t>: Church Authority</w:t>
-            </w:r>
-            <w:bookmarkStart w:id="18" w:name="_GoBack"/>
-            <w:bookmarkEnd w:id="18"/>
+            <w:r>
+              <w:rPr>
+                <w:rFonts w:ascii="Pericles" w:hAnsi="Pericles"/>
+                <w:sz w:val="16"/>
+                <w:szCs w:val="16"/>
+              </w:rPr>
+              <w:t>L</w:t>
+            </w:r>
+            <w:r>
+              <w:rPr>
+                <w:rFonts w:ascii="Pericles" w:hAnsi="Pericles"/>
+                <w:sz w:val="16"/>
+                <w:szCs w:val="16"/>
+              </w:rPr>
+              <w:t>G</w:t>
+            </w:r>
+            <w:r>
+              <w:rPr>
+                <w:rFonts w:ascii="Pericles" w:hAnsi="Pericles"/>
+                <w:sz w:val="16"/>
+                <w:szCs w:val="16"/>
+              </w:rPr>
+              <w:t>: Divine Tongue</w:t>
+            </w:r>
           </w:p>
           <w:p>
             <w:pPr>
@@ -1098,55 +1192,13 @@
                 <w:szCs w:val="16"/>
               </w:rPr>
             </w:pPr>
-            <w:proofErr w:type="spellStart"/>
-            <w:r>
-              <w:rPr>
-                <w:rFonts w:ascii="Pericles" w:hAnsi="Pericles"/>
-                <w:sz w:val="16"/>
-                <w:szCs w:val="16"/>
-              </w:rPr>
-              <w:t>Kn</w:t>
-            </w:r>
-            <w:proofErr w:type="spellEnd"/>
-            <w:r>
-              <w:rPr>
-                <w:rFonts w:ascii="Pericles" w:hAnsi="Pericles"/>
-                <w:sz w:val="16"/>
-                <w:szCs w:val="16"/>
-              </w:rPr>
-              <w:t>: Enemies of the Church</w:t>
-            </w:r>
-          </w:p>
-          <w:p>
-            <w:pPr>
-              <w:pStyle w:val="Table"/>
-              <w:numPr>
-                <w:ilvl w:val="0"/>
-                <w:numId w:val="2"/>
-              </w:numPr>
-              <w:rPr>
-                <w:rFonts w:ascii="Pericles" w:hAnsi="Pericles"/>
-                <w:sz w:val="16"/>
-                <w:szCs w:val="16"/>
-              </w:rPr>
-            </w:pPr>
-            <w:proofErr w:type="spellStart"/>
-            <w:r>
-              <w:rPr>
-                <w:rFonts w:ascii="Pericles" w:hAnsi="Pericles"/>
-                <w:sz w:val="16"/>
-                <w:szCs w:val="16"/>
-              </w:rPr>
-              <w:t>Lg</w:t>
-            </w:r>
-            <w:proofErr w:type="spellEnd"/>
-            <w:r>
-              <w:rPr>
-                <w:rFonts w:ascii="Pericles" w:hAnsi="Pericles"/>
-                <w:sz w:val="16"/>
-                <w:szCs w:val="16"/>
-              </w:rPr>
-              <w:t>: Divine Tongue</w:t>
+            <w:r>
+              <w:rPr>
+                <w:rFonts w:ascii="Pericles" w:hAnsi="Pericles"/>
+                <w:sz w:val="16"/>
+                <w:szCs w:val="16"/>
+              </w:rPr>
+              <w:t>TT: Church Authority</w:t>
             </w:r>
           </w:p>
           <w:p>
@@ -1235,7 +1287,6 @@
           <w:szCs w:val="18"/>
         </w:rPr>
       </w:pPr>
-      <w:proofErr w:type="spellStart"/>
       <w:r>
         <w:rPr>
           <w:rFonts w:ascii="Pericles" w:hAnsi="Pericles"/>
@@ -1243,23 +1294,12 @@
           <w:sz w:val="18"/>
           <w:szCs w:val="18"/>
         </w:rPr>
-        <w:lastRenderedPageBreak/>
-        <w:t>Sunbringer</w:t>
-      </w:r>
-      <w:proofErr w:type="spellEnd"/>
-      <w:r>
-        <w:rPr>
-          <w:rFonts w:ascii="Pericles" w:hAnsi="Pericles"/>
-          <w:b w:val="0"/>
-          <w:sz w:val="18"/>
-          <w:szCs w:val="18"/>
-        </w:rPr>
-        <w:t xml:space="preserve"> (Warrior Priest)</w:t>
+        <w:t>Sunbringer (Warrior Priest)</w:t>
       </w:r>
     </w:p>
     <w:tbl>
       <w:tblPr>
-        <w:tblW w:w="4680" w:type="dxa"/>
+        <w:tblW w:w="4357" w:type="dxa"/>
         <w:tblInd w:w="108" w:type="dxa"/>
         <w:tblBorders>
           <w:top w:val="single" w:sz="4" w:space="0" w:color="CC9966"/>
@@ -1272,16 +1312,16 @@
         <w:tblLook w:val="04A0" w:firstRow="1" w:lastRow="0" w:firstColumn="1" w:lastColumn="0" w:noHBand="0" w:noVBand="1"/>
       </w:tblPr>
       <w:tblGrid>
-        <w:gridCol w:w="4680"/>
+        <w:gridCol w:w="4357"/>
       </w:tblGrid>
       <w:tr>
         <w:trPr>
           <w:cantSplit/>
-          <w:trHeight w:val="2810"/>
+          <w:trHeight w:val="2878"/>
         </w:trPr>
         <w:tc>
           <w:tcPr>
-            <w:tcW w:w="4680" w:type="dxa"/>
+            <w:tcW w:w="4357" w:type="dxa"/>
             <w:tcBorders>
               <w:top w:val="single" w:sz="4" w:space="0" w:color="CC9966"/>
               <w:left w:val="single" w:sz="4" w:space="0" w:color="CC9966"/>
@@ -1465,6 +1505,28 @@
           <w:p>
             <w:pPr>
               <w:pStyle w:val="Table"/>
+              <w:numPr>
+                <w:ilvl w:val="1"/>
+                <w:numId w:val="1"/>
+              </w:numPr>
+              <w:rPr>
+                <w:rFonts w:ascii="Pericles" w:hAnsi="Pericles"/>
+                <w:sz w:val="16"/>
+                <w:szCs w:val="16"/>
+              </w:rPr>
+            </w:pPr>
+            <w:r>
+              <w:rPr>
+                <w:rFonts w:ascii="Pericles" w:hAnsi="Pericles"/>
+                <w:sz w:val="16"/>
+                <w:szCs w:val="16"/>
+              </w:rPr>
+              <w:t>Enemies of the Church</w:t>
+            </w:r>
+          </w:p>
+          <w:p>
+            <w:pPr>
+              <w:pStyle w:val="Table"/>
               <w:rPr>
                 <w:rFonts w:ascii="Pericles" w:hAnsi="Pericles"/>
                 <w:sz w:val="16"/>
@@ -1509,7 +1571,23 @@
                 <w:sz w:val="16"/>
                 <w:szCs w:val="16"/>
               </w:rPr>
-              <w:t>Bn: +2 Hit Points</w:t>
+              <w:t>B</w:t>
+            </w:r>
+            <w:r>
+              <w:rPr>
+                <w:rFonts w:ascii="Pericles" w:hAnsi="Pericles"/>
+                <w:sz w:val="16"/>
+                <w:szCs w:val="16"/>
+              </w:rPr>
+              <w:t>N</w:t>
+            </w:r>
+            <w:r>
+              <w:rPr>
+                <w:rFonts w:ascii="Pericles" w:hAnsi="Pericles"/>
+                <w:sz w:val="16"/>
+                <w:szCs w:val="16"/>
+              </w:rPr>
+              <w:t>: +2 Hit Points</w:t>
             </w:r>
           </w:p>
           <w:p>
@@ -1531,7 +1609,7 @@
                 <w:sz w:val="16"/>
                 <w:szCs w:val="16"/>
               </w:rPr>
-              <w:t>Kn: Enemies of the Church</w:t>
+              <w:t>BN: Sunbringer Talent Tree</w:t>
             </w:r>
           </w:p>
           <w:p>
@@ -1553,7 +1631,23 @@
                 <w:sz w:val="16"/>
                 <w:szCs w:val="16"/>
               </w:rPr>
-              <w:t>Lg: Divine Tongue</w:t>
+              <w:t>L</w:t>
+            </w:r>
+            <w:r>
+              <w:rPr>
+                <w:rFonts w:ascii="Pericles" w:hAnsi="Pericles"/>
+                <w:sz w:val="16"/>
+                <w:szCs w:val="16"/>
+              </w:rPr>
+              <w:t>G</w:t>
+            </w:r>
+            <w:r>
+              <w:rPr>
+                <w:rFonts w:ascii="Pericles" w:hAnsi="Pericles"/>
+                <w:sz w:val="16"/>
+                <w:szCs w:val="16"/>
+              </w:rPr>
+              <w:t>: Divine Tongue</w:t>
             </w:r>
           </w:p>
           <w:p>
@@ -1605,36 +1699,2876 @@
               </w:rPr>
               <w:t>Petitioner</w:t>
             </w:r>
+            <w:r>
+              <w:rPr>
+                <w:rFonts w:ascii="Pericles" w:hAnsi="Pericles"/>
+                <w:sz w:val="16"/>
+                <w:szCs w:val="16"/>
+              </w:rPr>
+              <w:t xml:space="preserve"> + </w:t>
+            </w:r>
+            <w:r>
+              <w:rPr>
+                <w:rFonts w:ascii="Pericles" w:hAnsi="Pericles"/>
+                <w:sz w:val="16"/>
+                <w:szCs w:val="16"/>
+              </w:rPr>
+              <w:t>1</w:t>
+            </w:r>
+            <w:r>
+              <w:rPr>
+                <w:rFonts w:ascii="Pericles" w:hAnsi="Pericles"/>
+                <w:sz w:val="16"/>
+                <w:szCs w:val="16"/>
+              </w:rPr>
+              <w:t xml:space="preserve"> </w:t>
+            </w:r>
+            <w:r>
+              <w:rPr>
+                <w:rFonts w:ascii="Pericles" w:hAnsi="Pericles"/>
+                <w:sz w:val="16"/>
+                <w:szCs w:val="16"/>
+              </w:rPr>
+              <w:t>Patron</w:t>
+            </w:r>
+          </w:p>
+        </w:tc>
+      </w:tr>
+    </w:tbl>
+    <w:p>
+      <w:pPr>
+        <w:pStyle w:val="Heading5"/>
+        <w:rPr>
+          <w:rFonts w:ascii="Pericles" w:hAnsi="Pericles"/>
+          <w:b w:val="0"/>
+          <w:sz w:val="18"/>
+          <w:szCs w:val="18"/>
+        </w:rPr>
+      </w:pPr>
+    </w:p>
+    <w:p>
+      <w:pPr>
+        <w:pStyle w:val="Heading5"/>
+        <w:rPr>
+          <w:rFonts w:ascii="Pericles" w:hAnsi="Pericles"/>
+          <w:b w:val="0"/>
+          <w:sz w:val="18"/>
+          <w:szCs w:val="18"/>
+        </w:rPr>
+      </w:pPr>
+      <w:r>
+        <w:rPr>
+          <w:rFonts w:ascii="Pericles" w:hAnsi="Pericles"/>
+          <w:b w:val="0"/>
+          <w:sz w:val="18"/>
+          <w:szCs w:val="18"/>
+        </w:rPr>
+        <w:t>Right Hand of Justice</w:t>
+      </w:r>
+    </w:p>
+    <w:tbl>
+      <w:tblPr>
+        <w:tblW w:w="4453" w:type="dxa"/>
+        <w:tblInd w:w="108" w:type="dxa"/>
+        <w:tblBorders>
+          <w:top w:val="single" w:sz="4" w:space="0" w:color="CC9966"/>
+          <w:left w:val="single" w:sz="4" w:space="0" w:color="CC9966"/>
+          <w:bottom w:val="single" w:sz="4" w:space="0" w:color="CC9966"/>
+          <w:right w:val="single" w:sz="4" w:space="0" w:color="CC9966"/>
+          <w:insideH w:val="single" w:sz="4" w:space="0" w:color="CC9966"/>
+          <w:insideV w:val="single" w:sz="4" w:space="0" w:color="CC9966"/>
+        </w:tblBorders>
+        <w:tblLook w:val="04A0" w:firstRow="1" w:lastRow="0" w:firstColumn="1" w:lastColumn="0" w:noHBand="0" w:noVBand="1"/>
+      </w:tblPr>
+      <w:tblGrid>
+        <w:gridCol w:w="4453"/>
+      </w:tblGrid>
+      <w:tr>
+        <w:trPr>
+          <w:cantSplit/>
+          <w:trHeight w:val="2852"/>
+        </w:trPr>
+        <w:tc>
+          <w:tcPr>
+            <w:tcW w:w="4453" w:type="dxa"/>
+            <w:tcBorders>
+              <w:top w:val="single" w:sz="4" w:space="0" w:color="CC9966"/>
+              <w:left w:val="single" w:sz="4" w:space="0" w:color="CC9966"/>
+              <w:bottom w:val="single" w:sz="4" w:space="0" w:color="CC9966"/>
+              <w:right w:val="single" w:sz="4" w:space="0" w:color="CC9966"/>
+            </w:tcBorders>
+            <w:hideMark/>
+          </w:tcPr>
+          <w:p>
+            <w:pPr>
+              <w:pStyle w:val="Table"/>
+              <w:rPr>
+                <w:rFonts w:ascii="Pericles" w:hAnsi="Pericles"/>
+                <w:sz w:val="16"/>
+                <w:szCs w:val="16"/>
+              </w:rPr>
+            </w:pPr>
+            <w:r>
+              <w:rPr>
+                <w:rFonts w:ascii="Pericles" w:hAnsi="Pericles"/>
+                <w:sz w:val="16"/>
+                <w:szCs w:val="16"/>
+              </w:rPr>
+              <w:t>Skills:</w:t>
+            </w:r>
+          </w:p>
+          <w:p>
+            <w:pPr>
+              <w:pStyle w:val="Table"/>
+              <w:numPr>
+                <w:ilvl w:val="0"/>
+                <w:numId w:val="1"/>
+              </w:numPr>
+              <w:rPr>
+                <w:rFonts w:ascii="Pericles" w:hAnsi="Pericles"/>
+                <w:sz w:val="16"/>
+                <w:szCs w:val="16"/>
+              </w:rPr>
+            </w:pPr>
+            <w:r>
+              <w:rPr>
+                <w:rFonts w:ascii="Pericles" w:hAnsi="Pericles"/>
+                <w:sz w:val="16"/>
+                <w:szCs w:val="16"/>
+              </w:rPr>
+              <w:t>Administer</w:t>
+            </w:r>
+          </w:p>
+          <w:p>
+            <w:pPr>
+              <w:pStyle w:val="Table"/>
+              <w:numPr>
+                <w:ilvl w:val="0"/>
+                <w:numId w:val="1"/>
+              </w:numPr>
+              <w:rPr>
+                <w:rFonts w:ascii="Pericles" w:hAnsi="Pericles"/>
+                <w:sz w:val="16"/>
+                <w:szCs w:val="16"/>
+              </w:rPr>
+            </w:pPr>
+            <w:r>
+              <w:rPr>
+                <w:rFonts w:ascii="Pericles" w:hAnsi="Pericles"/>
+                <w:sz w:val="16"/>
+                <w:szCs w:val="16"/>
+              </w:rPr>
+              <w:t>Converse</w:t>
+            </w:r>
+          </w:p>
+          <w:p>
+            <w:pPr>
+              <w:pStyle w:val="Table"/>
+              <w:numPr>
+                <w:ilvl w:val="0"/>
+                <w:numId w:val="1"/>
+              </w:numPr>
+              <w:rPr>
+                <w:rFonts w:ascii="Pericles" w:hAnsi="Pericles"/>
+                <w:sz w:val="16"/>
+                <w:szCs w:val="16"/>
+              </w:rPr>
+            </w:pPr>
+            <w:r>
+              <w:rPr>
+                <w:rFonts w:ascii="Pericles" w:hAnsi="Pericles"/>
+                <w:sz w:val="16"/>
+                <w:szCs w:val="16"/>
+              </w:rPr>
+              <w:t>Diplomat</w:t>
+            </w:r>
+          </w:p>
+          <w:p>
+            <w:pPr>
+              <w:pStyle w:val="Table"/>
+              <w:numPr>
+                <w:ilvl w:val="0"/>
+                <w:numId w:val="1"/>
+              </w:numPr>
+              <w:rPr>
+                <w:rFonts w:ascii="Pericles" w:hAnsi="Pericles"/>
+                <w:sz w:val="16"/>
+                <w:szCs w:val="16"/>
+              </w:rPr>
+            </w:pPr>
+            <w:r>
+              <w:rPr>
+                <w:rFonts w:ascii="Pericles" w:hAnsi="Pericles"/>
+                <w:sz w:val="16"/>
+                <w:szCs w:val="16"/>
+              </w:rPr>
+              <w:t>Etiquette</w:t>
+            </w:r>
+          </w:p>
+          <w:p>
+            <w:pPr>
+              <w:pStyle w:val="Table"/>
+              <w:numPr>
+                <w:ilvl w:val="0"/>
+                <w:numId w:val="1"/>
+              </w:numPr>
+              <w:rPr>
+                <w:rFonts w:ascii="Pericles" w:hAnsi="Pericles"/>
+                <w:sz w:val="16"/>
+                <w:szCs w:val="16"/>
+              </w:rPr>
+            </w:pPr>
+            <w:r>
+              <w:rPr>
+                <w:rFonts w:ascii="Pericles" w:hAnsi="Pericles"/>
+                <w:sz w:val="16"/>
+                <w:szCs w:val="16"/>
+              </w:rPr>
+              <w:t>Law</w:t>
+            </w:r>
+          </w:p>
+          <w:p>
+            <w:pPr>
+              <w:pStyle w:val="Table"/>
+              <w:numPr>
+                <w:ilvl w:val="0"/>
+                <w:numId w:val="1"/>
+              </w:numPr>
+              <w:rPr>
+                <w:rFonts w:ascii="Pericles" w:hAnsi="Pericles"/>
+                <w:sz w:val="16"/>
+                <w:szCs w:val="16"/>
+              </w:rPr>
+            </w:pPr>
+            <w:r>
+              <w:rPr>
+                <w:rFonts w:ascii="Pericles" w:hAnsi="Pericles"/>
+                <w:sz w:val="16"/>
+                <w:szCs w:val="16"/>
+              </w:rPr>
+              <w:t>Search</w:t>
+            </w:r>
+          </w:p>
+          <w:p>
+            <w:pPr>
+              <w:pStyle w:val="Table"/>
+              <w:numPr>
+                <w:ilvl w:val="0"/>
+                <w:numId w:val="1"/>
+              </w:numPr>
+              <w:rPr>
+                <w:rFonts w:ascii="Pericles" w:hAnsi="Pericles"/>
+                <w:sz w:val="16"/>
+                <w:szCs w:val="16"/>
+              </w:rPr>
+            </w:pPr>
+            <w:r>
+              <w:rPr>
+                <w:rFonts w:ascii="Pericles" w:hAnsi="Pericles"/>
+                <w:sz w:val="16"/>
+                <w:szCs w:val="16"/>
+              </w:rPr>
+              <w:t>Theology</w:t>
+            </w:r>
           </w:p>
           <w:p>
             <w:pPr>
               <w:pStyle w:val="Table"/>
               <w:numPr>
                 <w:ilvl w:val="1"/>
-                <w:numId w:val="3"/>
-              </w:numPr>
-              <w:rPr>
-                <w:rFonts w:ascii="Pericles" w:hAnsi="Pericles"/>
-                <w:sz w:val="16"/>
-                <w:szCs w:val="16"/>
-              </w:rPr>
-            </w:pPr>
-            <w:r>
-              <w:rPr>
-                <w:rFonts w:ascii="Pericles" w:hAnsi="Pericles"/>
-                <w:sz w:val="16"/>
-                <w:szCs w:val="16"/>
-              </w:rPr>
-              <w:t>1</w:t>
-            </w:r>
-            <w:r>
-              <w:rPr>
-                <w:rFonts w:ascii="Pericles" w:hAnsi="Pericles"/>
-                <w:sz w:val="16"/>
-                <w:szCs w:val="16"/>
-              </w:rPr>
-              <w:t xml:space="preserve"> Saints</w:t>
-            </w:r>
+                <w:numId w:val="1"/>
+              </w:numPr>
+              <w:rPr>
+                <w:rFonts w:ascii="Pericles" w:hAnsi="Pericles"/>
+                <w:sz w:val="16"/>
+                <w:szCs w:val="16"/>
+              </w:rPr>
+            </w:pPr>
+            <w:r>
+              <w:rPr>
+                <w:rFonts w:ascii="Pericles" w:hAnsi="Pericles"/>
+                <w:sz w:val="16"/>
+                <w:szCs w:val="16"/>
+              </w:rPr>
+              <w:t>Church of Stratus</w:t>
+            </w:r>
+          </w:p>
+          <w:p>
+            <w:pPr>
+              <w:pStyle w:val="Table"/>
+              <w:numPr>
+                <w:ilvl w:val="1"/>
+                <w:numId w:val="1"/>
+              </w:numPr>
+              <w:rPr>
+                <w:rFonts w:ascii="Pericles" w:hAnsi="Pericles"/>
+                <w:sz w:val="16"/>
+                <w:szCs w:val="16"/>
+              </w:rPr>
+            </w:pPr>
+            <w:r>
+              <w:rPr>
+                <w:rFonts w:ascii="Pericles" w:hAnsi="Pericles"/>
+                <w:sz w:val="16"/>
+                <w:szCs w:val="16"/>
+              </w:rPr>
+              <w:t>Enemies of the Church</w:t>
+            </w:r>
+          </w:p>
+          <w:p>
+            <w:pPr>
+              <w:pStyle w:val="Table"/>
+              <w:rPr>
+                <w:rFonts w:ascii="Pericles" w:hAnsi="Pericles"/>
+                <w:sz w:val="16"/>
+                <w:szCs w:val="16"/>
+              </w:rPr>
+            </w:pPr>
+          </w:p>
+          <w:p>
+            <w:pPr>
+              <w:pStyle w:val="Table"/>
+              <w:rPr>
+                <w:rFonts w:ascii="Pericles" w:hAnsi="Pericles"/>
+                <w:sz w:val="16"/>
+                <w:szCs w:val="16"/>
+              </w:rPr>
+            </w:pPr>
+            <w:r>
+              <w:rPr>
+                <w:rFonts w:ascii="Pericles" w:hAnsi="Pericles"/>
+                <w:sz w:val="16"/>
+                <w:szCs w:val="16"/>
+              </w:rPr>
+              <w:t>Perks:</w:t>
+            </w:r>
+          </w:p>
+          <w:p>
+            <w:pPr>
+              <w:pStyle w:val="Table"/>
+              <w:numPr>
+                <w:ilvl w:val="0"/>
+                <w:numId w:val="2"/>
+              </w:numPr>
+              <w:rPr>
+                <w:rFonts w:ascii="Pericles" w:hAnsi="Pericles"/>
+                <w:sz w:val="16"/>
+                <w:szCs w:val="16"/>
+              </w:rPr>
+            </w:pPr>
+            <w:r>
+              <w:rPr>
+                <w:rFonts w:ascii="Pericles" w:hAnsi="Pericles"/>
+                <w:sz w:val="16"/>
+                <w:szCs w:val="16"/>
+              </w:rPr>
+              <w:t>L</w:t>
+            </w:r>
+            <w:r>
+              <w:rPr>
+                <w:rFonts w:ascii="Pericles" w:hAnsi="Pericles"/>
+                <w:sz w:val="16"/>
+                <w:szCs w:val="16"/>
+              </w:rPr>
+              <w:t>G</w:t>
+            </w:r>
+            <w:r>
+              <w:rPr>
+                <w:rFonts w:ascii="Pericles" w:hAnsi="Pericles"/>
+                <w:sz w:val="16"/>
+                <w:szCs w:val="16"/>
+              </w:rPr>
+              <w:t>: Divine Tongue</w:t>
+            </w:r>
+          </w:p>
+          <w:p>
+            <w:pPr>
+              <w:pStyle w:val="Table"/>
+              <w:rPr>
+                <w:rFonts w:ascii="Pericles" w:hAnsi="Pericles"/>
+                <w:sz w:val="16"/>
+                <w:szCs w:val="16"/>
+              </w:rPr>
+            </w:pPr>
+          </w:p>
+          <w:p>
+            <w:pPr>
+              <w:pStyle w:val="Table"/>
+              <w:rPr>
+                <w:rFonts w:ascii="Pericles" w:hAnsi="Pericles"/>
+                <w:sz w:val="16"/>
+                <w:szCs w:val="16"/>
+              </w:rPr>
+            </w:pPr>
+            <w:r>
+              <w:rPr>
+                <w:rFonts w:ascii="Pericles" w:hAnsi="Pericles"/>
+                <w:sz w:val="16"/>
+                <w:szCs w:val="16"/>
+              </w:rPr>
+              <w:t>Magic:</w:t>
+            </w:r>
+          </w:p>
+          <w:p>
+            <w:pPr>
+              <w:pStyle w:val="Table"/>
+              <w:rPr>
+                <w:rFonts w:ascii="Pericles" w:hAnsi="Pericles"/>
+                <w:sz w:val="16"/>
+                <w:szCs w:val="16"/>
+              </w:rPr>
+            </w:pPr>
+          </w:p>
+        </w:tc>
+      </w:tr>
+    </w:tbl>
+    <w:p>
+      <w:pPr>
+        <w:pStyle w:val="Heading5"/>
+        <w:rPr>
+          <w:rFonts w:ascii="Pericles" w:hAnsi="Pericles"/>
+          <w:b w:val="0"/>
+          <w:sz w:val="18"/>
+          <w:szCs w:val="18"/>
+        </w:rPr>
+      </w:pPr>
+    </w:p>
+    <w:p>
+      <w:pPr>
+        <w:pStyle w:val="Heading5"/>
+        <w:rPr>
+          <w:rFonts w:ascii="Pericles" w:hAnsi="Pericles"/>
+          <w:b w:val="0"/>
+          <w:sz w:val="18"/>
+          <w:szCs w:val="18"/>
+        </w:rPr>
+      </w:pPr>
+      <w:r>
+        <w:rPr>
+          <w:rFonts w:ascii="Pericles" w:hAnsi="Pericles"/>
+          <w:b w:val="0"/>
+          <w:sz w:val="18"/>
+          <w:szCs w:val="18"/>
+        </w:rPr>
+        <w:t>Left</w:t>
+      </w:r>
+      <w:r>
+        <w:rPr>
+          <w:rFonts w:ascii="Pericles" w:hAnsi="Pericles"/>
+          <w:b w:val="0"/>
+          <w:sz w:val="18"/>
+          <w:szCs w:val="18"/>
+        </w:rPr>
+        <w:t xml:space="preserve"> Hand of </w:t>
+      </w:r>
+      <w:r>
+        <w:rPr>
+          <w:rFonts w:ascii="Pericles" w:hAnsi="Pericles"/>
+          <w:b w:val="0"/>
+          <w:sz w:val="18"/>
+          <w:szCs w:val="18"/>
+        </w:rPr>
+        <w:t>the Father</w:t>
+      </w:r>
+    </w:p>
+    <w:tbl>
+      <w:tblPr>
+        <w:tblW w:w="4453" w:type="dxa"/>
+        <w:tblInd w:w="108" w:type="dxa"/>
+        <w:tblBorders>
+          <w:top w:val="single" w:sz="4" w:space="0" w:color="CC9966"/>
+          <w:left w:val="single" w:sz="4" w:space="0" w:color="CC9966"/>
+          <w:bottom w:val="single" w:sz="4" w:space="0" w:color="CC9966"/>
+          <w:right w:val="single" w:sz="4" w:space="0" w:color="CC9966"/>
+          <w:insideH w:val="single" w:sz="4" w:space="0" w:color="CC9966"/>
+          <w:insideV w:val="single" w:sz="4" w:space="0" w:color="CC9966"/>
+        </w:tblBorders>
+        <w:tblLook w:val="04A0" w:firstRow="1" w:lastRow="0" w:firstColumn="1" w:lastColumn="0" w:noHBand="0" w:noVBand="1"/>
+      </w:tblPr>
+      <w:tblGrid>
+        <w:gridCol w:w="4453"/>
+      </w:tblGrid>
+      <w:tr>
+        <w:trPr>
+          <w:cantSplit/>
+          <w:trHeight w:val="2852"/>
+        </w:trPr>
+        <w:tc>
+          <w:tcPr>
+            <w:tcW w:w="4453" w:type="dxa"/>
+            <w:tcBorders>
+              <w:top w:val="single" w:sz="4" w:space="0" w:color="CC9966"/>
+              <w:left w:val="single" w:sz="4" w:space="0" w:color="CC9966"/>
+              <w:bottom w:val="single" w:sz="4" w:space="0" w:color="CC9966"/>
+              <w:right w:val="single" w:sz="4" w:space="0" w:color="CC9966"/>
+            </w:tcBorders>
+            <w:hideMark/>
+          </w:tcPr>
+          <w:p>
+            <w:pPr>
+              <w:pStyle w:val="Table"/>
+              <w:rPr>
+                <w:rFonts w:ascii="Pericles" w:hAnsi="Pericles"/>
+                <w:sz w:val="16"/>
+                <w:szCs w:val="16"/>
+              </w:rPr>
+            </w:pPr>
+            <w:r>
+              <w:rPr>
+                <w:rFonts w:ascii="Pericles" w:hAnsi="Pericles"/>
+                <w:sz w:val="16"/>
+                <w:szCs w:val="16"/>
+              </w:rPr>
+              <w:t>Skills:</w:t>
+            </w:r>
+          </w:p>
+          <w:p>
+            <w:pPr>
+              <w:pStyle w:val="Table"/>
+              <w:numPr>
+                <w:ilvl w:val="0"/>
+                <w:numId w:val="1"/>
+              </w:numPr>
+              <w:rPr>
+                <w:rFonts w:ascii="Pericles" w:hAnsi="Pericles"/>
+                <w:sz w:val="16"/>
+                <w:szCs w:val="16"/>
+              </w:rPr>
+            </w:pPr>
+            <w:r>
+              <w:rPr>
+                <w:rFonts w:ascii="Pericles" w:hAnsi="Pericles"/>
+                <w:sz w:val="16"/>
+                <w:szCs w:val="16"/>
+              </w:rPr>
+              <w:t>Converse</w:t>
+            </w:r>
+          </w:p>
+          <w:p>
+            <w:pPr>
+              <w:pStyle w:val="Table"/>
+              <w:numPr>
+                <w:ilvl w:val="0"/>
+                <w:numId w:val="1"/>
+              </w:numPr>
+              <w:rPr>
+                <w:rFonts w:ascii="Pericles" w:hAnsi="Pericles"/>
+                <w:sz w:val="16"/>
+                <w:szCs w:val="16"/>
+              </w:rPr>
+            </w:pPr>
+            <w:r>
+              <w:rPr>
+                <w:rFonts w:ascii="Pericles" w:hAnsi="Pericles"/>
+                <w:sz w:val="16"/>
+                <w:szCs w:val="16"/>
+              </w:rPr>
+              <w:t>Disguise</w:t>
+            </w:r>
+          </w:p>
+          <w:p>
+            <w:pPr>
+              <w:pStyle w:val="Table"/>
+              <w:numPr>
+                <w:ilvl w:val="0"/>
+                <w:numId w:val="1"/>
+              </w:numPr>
+              <w:rPr>
+                <w:rFonts w:ascii="Pericles" w:hAnsi="Pericles"/>
+                <w:sz w:val="16"/>
+                <w:szCs w:val="16"/>
+              </w:rPr>
+            </w:pPr>
+            <w:r>
+              <w:rPr>
+                <w:rFonts w:ascii="Pericles" w:hAnsi="Pericles"/>
+                <w:sz w:val="16"/>
+                <w:szCs w:val="16"/>
+              </w:rPr>
+              <w:t>Etiquette</w:t>
+            </w:r>
+          </w:p>
+          <w:p>
+            <w:pPr>
+              <w:pStyle w:val="Table"/>
+              <w:numPr>
+                <w:ilvl w:val="0"/>
+                <w:numId w:val="1"/>
+              </w:numPr>
+              <w:rPr>
+                <w:rFonts w:ascii="Pericles" w:hAnsi="Pericles"/>
+                <w:sz w:val="16"/>
+                <w:szCs w:val="16"/>
+              </w:rPr>
+            </w:pPr>
+            <w:r>
+              <w:rPr>
+                <w:rFonts w:ascii="Pericles" w:hAnsi="Pericles"/>
+                <w:sz w:val="16"/>
+                <w:szCs w:val="16"/>
+              </w:rPr>
+              <w:t>Interrogate</w:t>
+            </w:r>
+          </w:p>
+          <w:p>
+            <w:pPr>
+              <w:pStyle w:val="Table"/>
+              <w:numPr>
+                <w:ilvl w:val="0"/>
+                <w:numId w:val="1"/>
+              </w:numPr>
+              <w:rPr>
+                <w:rFonts w:ascii="Pericles" w:hAnsi="Pericles"/>
+                <w:sz w:val="16"/>
+                <w:szCs w:val="16"/>
+              </w:rPr>
+            </w:pPr>
+            <w:r>
+              <w:rPr>
+                <w:rFonts w:ascii="Pericles" w:hAnsi="Pericles"/>
+                <w:sz w:val="16"/>
+                <w:szCs w:val="16"/>
+              </w:rPr>
+              <w:t>Search</w:t>
+            </w:r>
+          </w:p>
+          <w:p>
+            <w:pPr>
+              <w:pStyle w:val="Table"/>
+              <w:numPr>
+                <w:ilvl w:val="0"/>
+                <w:numId w:val="1"/>
+              </w:numPr>
+              <w:rPr>
+                <w:rFonts w:ascii="Pericles" w:hAnsi="Pericles"/>
+                <w:sz w:val="16"/>
+                <w:szCs w:val="16"/>
+              </w:rPr>
+            </w:pPr>
+            <w:r>
+              <w:rPr>
+                <w:rFonts w:ascii="Pericles" w:hAnsi="Pericles"/>
+                <w:sz w:val="16"/>
+                <w:szCs w:val="16"/>
+              </w:rPr>
+              <w:t>Stealth</w:t>
+            </w:r>
+          </w:p>
+          <w:p>
+            <w:pPr>
+              <w:pStyle w:val="Table"/>
+              <w:numPr>
+                <w:ilvl w:val="0"/>
+                <w:numId w:val="1"/>
+              </w:numPr>
+              <w:rPr>
+                <w:rFonts w:ascii="Pericles" w:hAnsi="Pericles"/>
+                <w:sz w:val="16"/>
+                <w:szCs w:val="16"/>
+              </w:rPr>
+            </w:pPr>
+            <w:r>
+              <w:rPr>
+                <w:rFonts w:ascii="Pericles" w:hAnsi="Pericles"/>
+                <w:sz w:val="16"/>
+                <w:szCs w:val="16"/>
+              </w:rPr>
+              <w:t>Theology</w:t>
+            </w:r>
+          </w:p>
+          <w:p>
+            <w:pPr>
+              <w:pStyle w:val="Table"/>
+              <w:numPr>
+                <w:ilvl w:val="1"/>
+                <w:numId w:val="1"/>
+              </w:numPr>
+              <w:rPr>
+                <w:rFonts w:ascii="Pericles" w:hAnsi="Pericles"/>
+                <w:sz w:val="16"/>
+                <w:szCs w:val="16"/>
+              </w:rPr>
+            </w:pPr>
+            <w:r>
+              <w:rPr>
+                <w:rFonts w:ascii="Pericles" w:hAnsi="Pericles"/>
+                <w:sz w:val="16"/>
+                <w:szCs w:val="16"/>
+              </w:rPr>
+              <w:t>Church of Stratus</w:t>
+            </w:r>
+          </w:p>
+          <w:p>
+            <w:pPr>
+              <w:pStyle w:val="Table"/>
+              <w:numPr>
+                <w:ilvl w:val="1"/>
+                <w:numId w:val="1"/>
+              </w:numPr>
+              <w:rPr>
+                <w:rFonts w:ascii="Pericles" w:hAnsi="Pericles"/>
+                <w:sz w:val="16"/>
+                <w:szCs w:val="16"/>
+              </w:rPr>
+            </w:pPr>
+            <w:r>
+              <w:rPr>
+                <w:rFonts w:ascii="Pericles" w:hAnsi="Pericles"/>
+                <w:sz w:val="16"/>
+                <w:szCs w:val="16"/>
+              </w:rPr>
+              <w:t>Enemies of the Church</w:t>
+            </w:r>
+          </w:p>
+          <w:p>
+            <w:pPr>
+              <w:pStyle w:val="Table"/>
+              <w:rPr>
+                <w:rFonts w:ascii="Pericles" w:hAnsi="Pericles"/>
+                <w:sz w:val="16"/>
+                <w:szCs w:val="16"/>
+              </w:rPr>
+            </w:pPr>
+          </w:p>
+          <w:p>
+            <w:pPr>
+              <w:pStyle w:val="Table"/>
+              <w:rPr>
+                <w:rFonts w:ascii="Pericles" w:hAnsi="Pericles"/>
+                <w:sz w:val="16"/>
+                <w:szCs w:val="16"/>
+              </w:rPr>
+            </w:pPr>
+            <w:r>
+              <w:rPr>
+                <w:rFonts w:ascii="Pericles" w:hAnsi="Pericles"/>
+                <w:sz w:val="16"/>
+                <w:szCs w:val="16"/>
+              </w:rPr>
+              <w:t>Perks:</w:t>
+            </w:r>
+          </w:p>
+          <w:p>
+            <w:pPr>
+              <w:pStyle w:val="Table"/>
+              <w:numPr>
+                <w:ilvl w:val="0"/>
+                <w:numId w:val="2"/>
+              </w:numPr>
+              <w:rPr>
+                <w:rFonts w:ascii="Pericles" w:hAnsi="Pericles"/>
+                <w:sz w:val="16"/>
+                <w:szCs w:val="16"/>
+              </w:rPr>
+            </w:pPr>
+            <w:r>
+              <w:rPr>
+                <w:rFonts w:ascii="Pericles" w:hAnsi="Pericles"/>
+                <w:sz w:val="16"/>
+                <w:szCs w:val="16"/>
+              </w:rPr>
+              <w:t>BN: Assassination Talent Tree</w:t>
+            </w:r>
+          </w:p>
+          <w:p>
+            <w:pPr>
+              <w:pStyle w:val="Table"/>
+              <w:numPr>
+                <w:ilvl w:val="0"/>
+                <w:numId w:val="2"/>
+              </w:numPr>
+              <w:rPr>
+                <w:rFonts w:ascii="Pericles" w:hAnsi="Pericles"/>
+                <w:sz w:val="16"/>
+                <w:szCs w:val="16"/>
+              </w:rPr>
+            </w:pPr>
+            <w:r>
+              <w:rPr>
+                <w:rFonts w:ascii="Pericles" w:hAnsi="Pericles"/>
+                <w:sz w:val="16"/>
+                <w:szCs w:val="16"/>
+              </w:rPr>
+              <w:t>L</w:t>
+            </w:r>
+            <w:r>
+              <w:rPr>
+                <w:rFonts w:ascii="Pericles" w:hAnsi="Pericles"/>
+                <w:sz w:val="16"/>
+                <w:szCs w:val="16"/>
+              </w:rPr>
+              <w:t>G</w:t>
+            </w:r>
+            <w:r>
+              <w:rPr>
+                <w:rFonts w:ascii="Pericles" w:hAnsi="Pericles"/>
+                <w:sz w:val="16"/>
+                <w:szCs w:val="16"/>
+              </w:rPr>
+              <w:t>: Divine Tongue</w:t>
+            </w:r>
+          </w:p>
+          <w:p>
+            <w:pPr>
+              <w:pStyle w:val="Table"/>
+              <w:rPr>
+                <w:rFonts w:ascii="Pericles" w:hAnsi="Pericles"/>
+                <w:sz w:val="16"/>
+                <w:szCs w:val="16"/>
+              </w:rPr>
+            </w:pPr>
+          </w:p>
+          <w:p>
+            <w:pPr>
+              <w:pStyle w:val="Table"/>
+              <w:rPr>
+                <w:rFonts w:ascii="Pericles" w:hAnsi="Pericles"/>
+                <w:sz w:val="16"/>
+                <w:szCs w:val="16"/>
+              </w:rPr>
+            </w:pPr>
+            <w:r>
+              <w:rPr>
+                <w:rFonts w:ascii="Pericles" w:hAnsi="Pericles"/>
+                <w:sz w:val="16"/>
+                <w:szCs w:val="16"/>
+              </w:rPr>
+              <w:t>Magic:</w:t>
+            </w:r>
+          </w:p>
+          <w:p>
+            <w:pPr>
+              <w:pStyle w:val="Table"/>
+              <w:rPr>
+                <w:rFonts w:ascii="Pericles" w:hAnsi="Pericles"/>
+                <w:sz w:val="16"/>
+                <w:szCs w:val="16"/>
+              </w:rPr>
+            </w:pPr>
+          </w:p>
+        </w:tc>
+      </w:tr>
+    </w:tbl>
+    <w:p>
+      <w:pPr>
+        <w:pStyle w:val="Heading5"/>
+        <w:rPr>
+          <w:rFonts w:ascii="Pericles" w:hAnsi="Pericles"/>
+          <w:b w:val="0"/>
+          <w:sz w:val="18"/>
+          <w:szCs w:val="18"/>
+        </w:rPr>
+      </w:pPr>
+      <w:r>
+        <w:rPr>
+          <w:rFonts w:ascii="Pericles" w:hAnsi="Pericles"/>
+          <w:b w:val="0"/>
+          <w:sz w:val="18"/>
+          <w:szCs w:val="18"/>
+        </w:rPr>
+        <w:t>Templar</w:t>
+      </w:r>
+    </w:p>
+    <w:tbl>
+      <w:tblPr>
+        <w:tblW w:w="4453" w:type="dxa"/>
+        <w:tblInd w:w="108" w:type="dxa"/>
+        <w:tblBorders>
+          <w:top w:val="single" w:sz="4" w:space="0" w:color="CC9966"/>
+          <w:left w:val="single" w:sz="4" w:space="0" w:color="CC9966"/>
+          <w:bottom w:val="single" w:sz="4" w:space="0" w:color="CC9966"/>
+          <w:right w:val="single" w:sz="4" w:space="0" w:color="CC9966"/>
+          <w:insideH w:val="single" w:sz="4" w:space="0" w:color="CC9966"/>
+          <w:insideV w:val="single" w:sz="4" w:space="0" w:color="CC9966"/>
+        </w:tblBorders>
+        <w:tblLook w:val="04A0" w:firstRow="1" w:lastRow="0" w:firstColumn="1" w:lastColumn="0" w:noHBand="0" w:noVBand="1"/>
+      </w:tblPr>
+      <w:tblGrid>
+        <w:gridCol w:w="4453"/>
+      </w:tblGrid>
+      <w:tr>
+        <w:trPr>
+          <w:cantSplit/>
+          <w:trHeight w:val="2339"/>
+        </w:trPr>
+        <w:tc>
+          <w:tcPr>
+            <w:tcW w:w="4453" w:type="dxa"/>
+            <w:tcBorders>
+              <w:top w:val="single" w:sz="4" w:space="0" w:color="CC9966"/>
+              <w:left w:val="single" w:sz="4" w:space="0" w:color="CC9966"/>
+              <w:bottom w:val="single" w:sz="4" w:space="0" w:color="CC9966"/>
+              <w:right w:val="single" w:sz="4" w:space="0" w:color="CC9966"/>
+            </w:tcBorders>
+            <w:hideMark/>
+          </w:tcPr>
+          <w:p>
+            <w:pPr>
+              <w:pStyle w:val="Table"/>
+              <w:rPr>
+                <w:rFonts w:ascii="Pericles" w:hAnsi="Pericles"/>
+                <w:sz w:val="16"/>
+                <w:szCs w:val="16"/>
+              </w:rPr>
+            </w:pPr>
+            <w:r>
+              <w:rPr>
+                <w:rFonts w:ascii="Pericles" w:hAnsi="Pericles"/>
+                <w:sz w:val="16"/>
+                <w:szCs w:val="16"/>
+              </w:rPr>
+              <w:t>Skills:</w:t>
+            </w:r>
+          </w:p>
+          <w:p>
+            <w:pPr>
+              <w:pStyle w:val="Table"/>
+              <w:numPr>
+                <w:ilvl w:val="0"/>
+                <w:numId w:val="1"/>
+              </w:numPr>
+              <w:rPr>
+                <w:rFonts w:ascii="Pericles" w:hAnsi="Pericles"/>
+                <w:sz w:val="16"/>
+                <w:szCs w:val="16"/>
+              </w:rPr>
+            </w:pPr>
+            <w:r>
+              <w:rPr>
+                <w:rFonts w:ascii="Pericles" w:hAnsi="Pericles"/>
+                <w:sz w:val="16"/>
+                <w:szCs w:val="16"/>
+              </w:rPr>
+              <w:t>Combat: Any</w:t>
+            </w:r>
+          </w:p>
+          <w:p>
+            <w:pPr>
+              <w:pStyle w:val="Table"/>
+              <w:numPr>
+                <w:ilvl w:val="0"/>
+                <w:numId w:val="1"/>
+              </w:numPr>
+              <w:rPr>
+                <w:rFonts w:ascii="Pericles" w:hAnsi="Pericles"/>
+                <w:sz w:val="16"/>
+                <w:szCs w:val="16"/>
+              </w:rPr>
+            </w:pPr>
+            <w:r>
+              <w:rPr>
+                <w:rFonts w:ascii="Pericles" w:hAnsi="Pericles"/>
+                <w:sz w:val="16"/>
+                <w:szCs w:val="16"/>
+              </w:rPr>
+              <w:t>Combat: One-Hand &amp; Shield</w:t>
+            </w:r>
+          </w:p>
+          <w:p>
+            <w:pPr>
+              <w:pStyle w:val="Table"/>
+              <w:numPr>
+                <w:ilvl w:val="0"/>
+                <w:numId w:val="1"/>
+              </w:numPr>
+              <w:rPr>
+                <w:rFonts w:ascii="Pericles" w:hAnsi="Pericles"/>
+                <w:sz w:val="16"/>
+                <w:szCs w:val="16"/>
+              </w:rPr>
+            </w:pPr>
+            <w:r>
+              <w:rPr>
+                <w:rFonts w:ascii="Pericles" w:hAnsi="Pericles"/>
+                <w:sz w:val="16"/>
+                <w:szCs w:val="16"/>
+              </w:rPr>
+              <w:t>Ride</w:t>
+            </w:r>
+          </w:p>
+          <w:p>
+            <w:pPr>
+              <w:pStyle w:val="Table"/>
+              <w:numPr>
+                <w:ilvl w:val="0"/>
+                <w:numId w:val="1"/>
+              </w:numPr>
+              <w:rPr>
+                <w:rFonts w:ascii="Pericles" w:hAnsi="Pericles"/>
+                <w:sz w:val="16"/>
+                <w:szCs w:val="16"/>
+              </w:rPr>
+            </w:pPr>
+            <w:r>
+              <w:rPr>
+                <w:rFonts w:ascii="Pericles" w:hAnsi="Pericles"/>
+                <w:sz w:val="16"/>
+                <w:szCs w:val="16"/>
+              </w:rPr>
+              <w:t>Tactics</w:t>
+            </w:r>
+          </w:p>
+          <w:p>
+            <w:pPr>
+              <w:pStyle w:val="Table"/>
+              <w:numPr>
+                <w:ilvl w:val="0"/>
+                <w:numId w:val="1"/>
+              </w:numPr>
+              <w:rPr>
+                <w:rFonts w:ascii="Pericles" w:hAnsi="Pericles"/>
+                <w:sz w:val="16"/>
+                <w:szCs w:val="16"/>
+              </w:rPr>
+            </w:pPr>
+            <w:r>
+              <w:rPr>
+                <w:rFonts w:ascii="Pericles" w:hAnsi="Pericles"/>
+                <w:sz w:val="16"/>
+                <w:szCs w:val="16"/>
+              </w:rPr>
+              <w:t>Theology</w:t>
+            </w:r>
+          </w:p>
+          <w:p>
+            <w:pPr>
+              <w:pStyle w:val="Table"/>
+              <w:numPr>
+                <w:ilvl w:val="1"/>
+                <w:numId w:val="1"/>
+              </w:numPr>
+              <w:rPr>
+                <w:rFonts w:ascii="Pericles" w:hAnsi="Pericles"/>
+                <w:sz w:val="16"/>
+                <w:szCs w:val="16"/>
+              </w:rPr>
+            </w:pPr>
+            <w:r>
+              <w:rPr>
+                <w:rFonts w:ascii="Pericles" w:hAnsi="Pericles"/>
+                <w:sz w:val="16"/>
+                <w:szCs w:val="16"/>
+              </w:rPr>
+              <w:t>Church of Stratus</w:t>
+            </w:r>
+          </w:p>
+          <w:p>
+            <w:pPr>
+              <w:pStyle w:val="Table"/>
+              <w:numPr>
+                <w:ilvl w:val="1"/>
+                <w:numId w:val="1"/>
+              </w:numPr>
+              <w:rPr>
+                <w:rFonts w:ascii="Pericles" w:hAnsi="Pericles"/>
+                <w:sz w:val="16"/>
+                <w:szCs w:val="16"/>
+              </w:rPr>
+            </w:pPr>
+            <w:r>
+              <w:rPr>
+                <w:rFonts w:ascii="Pericles" w:hAnsi="Pericles"/>
+                <w:sz w:val="16"/>
+                <w:szCs w:val="16"/>
+              </w:rPr>
+              <w:t>Temple of Aestra</w:t>
+            </w:r>
+          </w:p>
+          <w:p>
+            <w:pPr>
+              <w:pStyle w:val="Table"/>
+              <w:rPr>
+                <w:rFonts w:ascii="Pericles" w:hAnsi="Pericles"/>
+                <w:sz w:val="16"/>
+                <w:szCs w:val="16"/>
+              </w:rPr>
+            </w:pPr>
+          </w:p>
+          <w:p>
+            <w:pPr>
+              <w:pStyle w:val="Table"/>
+              <w:rPr>
+                <w:rFonts w:ascii="Pericles" w:hAnsi="Pericles"/>
+                <w:sz w:val="16"/>
+                <w:szCs w:val="16"/>
+              </w:rPr>
+            </w:pPr>
+            <w:r>
+              <w:rPr>
+                <w:rFonts w:ascii="Pericles" w:hAnsi="Pericles"/>
+                <w:sz w:val="16"/>
+                <w:szCs w:val="16"/>
+              </w:rPr>
+              <w:t>Perks:</w:t>
+            </w:r>
+          </w:p>
+          <w:p>
+            <w:pPr>
+              <w:pStyle w:val="Table"/>
+              <w:numPr>
+                <w:ilvl w:val="0"/>
+                <w:numId w:val="2"/>
+              </w:numPr>
+              <w:rPr>
+                <w:rFonts w:ascii="Pericles" w:hAnsi="Pericles"/>
+                <w:sz w:val="16"/>
+                <w:szCs w:val="16"/>
+              </w:rPr>
+            </w:pPr>
+            <w:r>
+              <w:rPr>
+                <w:rFonts w:ascii="Pericles" w:hAnsi="Pericles"/>
+                <w:sz w:val="16"/>
+                <w:szCs w:val="16"/>
+              </w:rPr>
+              <w:t>B</w:t>
+            </w:r>
+            <w:r>
+              <w:rPr>
+                <w:rFonts w:ascii="Pericles" w:hAnsi="Pericles"/>
+                <w:sz w:val="16"/>
+                <w:szCs w:val="16"/>
+              </w:rPr>
+              <w:t>N</w:t>
+            </w:r>
+            <w:r>
+              <w:rPr>
+                <w:rFonts w:ascii="Pericles" w:hAnsi="Pericles"/>
+                <w:sz w:val="16"/>
+                <w:szCs w:val="16"/>
+              </w:rPr>
+              <w:t>: +5 Hit Points</w:t>
+            </w:r>
+          </w:p>
+          <w:p>
+            <w:pPr>
+              <w:pStyle w:val="Table"/>
+              <w:rPr>
+                <w:rFonts w:ascii="Pericles" w:hAnsi="Pericles"/>
+                <w:sz w:val="16"/>
+                <w:szCs w:val="16"/>
+              </w:rPr>
+            </w:pPr>
+          </w:p>
+        </w:tc>
+      </w:tr>
+    </w:tbl>
+    <w:p>
+      <w:pPr>
+        <w:rPr>
+          <w:rFonts w:ascii="Pericles" w:hAnsi="Pericles"/>
+        </w:rPr>
+      </w:pPr>
+    </w:p>
+    <w:p>
+      <w:pPr>
+        <w:rPr>
+          <w:rFonts w:ascii="Pericles" w:hAnsi="Pericles"/>
+        </w:rPr>
+      </w:pPr>
+      <w:r>
+        <w:rPr>
+          <w:rFonts w:ascii="Pericles" w:hAnsi="Pericles"/>
+        </w:rPr>
+        <w:t>Guild Templates</w:t>
+      </w:r>
+    </w:p>
+    <w:p>
+      <w:pPr>
+        <w:pStyle w:val="Heading5"/>
+        <w:rPr>
+          <w:rFonts w:ascii="Pericles" w:hAnsi="Pericles"/>
+          <w:b w:val="0"/>
+          <w:sz w:val="18"/>
+          <w:szCs w:val="18"/>
+        </w:rPr>
+      </w:pPr>
+      <w:r>
+        <w:rPr>
+          <w:rFonts w:ascii="Pericles" w:hAnsi="Pericles"/>
+          <w:b w:val="0"/>
+          <w:sz w:val="18"/>
+          <w:szCs w:val="18"/>
+        </w:rPr>
+        <w:t>Mathematician</w:t>
+      </w:r>
+    </w:p>
+    <w:tbl>
+      <w:tblPr>
+        <w:tblW w:w="4453" w:type="dxa"/>
+        <w:tblInd w:w="108" w:type="dxa"/>
+        <w:tblBorders>
+          <w:top w:val="single" w:sz="4" w:space="0" w:color="CC9966"/>
+          <w:left w:val="single" w:sz="4" w:space="0" w:color="CC9966"/>
+          <w:bottom w:val="single" w:sz="4" w:space="0" w:color="CC9966"/>
+          <w:right w:val="single" w:sz="4" w:space="0" w:color="CC9966"/>
+          <w:insideH w:val="single" w:sz="4" w:space="0" w:color="CC9966"/>
+          <w:insideV w:val="single" w:sz="4" w:space="0" w:color="CC9966"/>
+        </w:tblBorders>
+        <w:tblLook w:val="04A0" w:firstRow="1" w:lastRow="0" w:firstColumn="1" w:lastColumn="0" w:noHBand="0" w:noVBand="1"/>
+      </w:tblPr>
+      <w:tblGrid>
+        <w:gridCol w:w="4453"/>
+      </w:tblGrid>
+      <w:tr>
+        <w:trPr>
+          <w:cantSplit/>
+          <w:trHeight w:val="2852"/>
+        </w:trPr>
+        <w:tc>
+          <w:tcPr>
+            <w:tcW w:w="4453" w:type="dxa"/>
+            <w:tcBorders>
+              <w:top w:val="single" w:sz="4" w:space="0" w:color="CC9966"/>
+              <w:left w:val="single" w:sz="4" w:space="0" w:color="CC9966"/>
+              <w:bottom w:val="single" w:sz="4" w:space="0" w:color="CC9966"/>
+              <w:right w:val="single" w:sz="4" w:space="0" w:color="CC9966"/>
+            </w:tcBorders>
+            <w:hideMark/>
+          </w:tcPr>
+          <w:p>
+            <w:pPr>
+              <w:pStyle w:val="Table"/>
+              <w:rPr>
+                <w:rFonts w:ascii="Pericles" w:hAnsi="Pericles"/>
+                <w:sz w:val="16"/>
+                <w:szCs w:val="16"/>
+              </w:rPr>
+            </w:pPr>
+            <w:r>
+              <w:rPr>
+                <w:rFonts w:ascii="Pericles" w:hAnsi="Pericles"/>
+                <w:sz w:val="16"/>
+                <w:szCs w:val="16"/>
+              </w:rPr>
+              <w:t>Skills:</w:t>
+            </w:r>
+          </w:p>
+          <w:p>
+            <w:pPr>
+              <w:pStyle w:val="Table"/>
+              <w:numPr>
+                <w:ilvl w:val="0"/>
+                <w:numId w:val="1"/>
+              </w:numPr>
+              <w:rPr>
+                <w:rFonts w:ascii="Pericles" w:hAnsi="Pericles"/>
+                <w:sz w:val="16"/>
+                <w:szCs w:val="16"/>
+              </w:rPr>
+            </w:pPr>
+            <w:r>
+              <w:rPr>
+                <w:rFonts w:ascii="Pericles" w:hAnsi="Pericles"/>
+                <w:sz w:val="16"/>
+                <w:szCs w:val="16"/>
+              </w:rPr>
+              <w:t>Administer</w:t>
+            </w:r>
+          </w:p>
+          <w:p>
+            <w:pPr>
+              <w:pStyle w:val="Table"/>
+              <w:numPr>
+                <w:ilvl w:val="0"/>
+                <w:numId w:val="1"/>
+              </w:numPr>
+              <w:rPr>
+                <w:rFonts w:ascii="Pericles" w:hAnsi="Pericles"/>
+                <w:sz w:val="16"/>
+                <w:szCs w:val="16"/>
+              </w:rPr>
+            </w:pPr>
+            <w:r>
+              <w:rPr>
+                <w:rFonts w:ascii="Pericles" w:hAnsi="Pericles"/>
+                <w:sz w:val="16"/>
+                <w:szCs w:val="16"/>
+              </w:rPr>
+              <w:t>Law</w:t>
+            </w:r>
+          </w:p>
+          <w:p>
+            <w:pPr>
+              <w:pStyle w:val="Table"/>
+              <w:numPr>
+                <w:ilvl w:val="0"/>
+                <w:numId w:val="1"/>
+              </w:numPr>
+              <w:rPr>
+                <w:rFonts w:ascii="Pericles" w:hAnsi="Pericles"/>
+                <w:sz w:val="16"/>
+                <w:szCs w:val="16"/>
+              </w:rPr>
+            </w:pPr>
+            <w:r>
+              <w:rPr>
+                <w:rFonts w:ascii="Pericles" w:hAnsi="Pericles"/>
+                <w:sz w:val="16"/>
+                <w:szCs w:val="16"/>
+              </w:rPr>
+              <w:t>Navigate</w:t>
+            </w:r>
+          </w:p>
+          <w:p>
+            <w:pPr>
+              <w:pStyle w:val="Table"/>
+              <w:numPr>
+                <w:ilvl w:val="1"/>
+                <w:numId w:val="1"/>
+              </w:numPr>
+              <w:rPr>
+                <w:rFonts w:ascii="Pericles" w:hAnsi="Pericles"/>
+                <w:sz w:val="16"/>
+                <w:szCs w:val="16"/>
+              </w:rPr>
+            </w:pPr>
+            <w:r>
+              <w:rPr>
+                <w:rFonts w:ascii="Pericles" w:hAnsi="Pericles"/>
+                <w:sz w:val="16"/>
+                <w:szCs w:val="16"/>
+              </w:rPr>
+              <w:t>Boston</w:t>
+            </w:r>
+          </w:p>
+          <w:p>
+            <w:pPr>
+              <w:pStyle w:val="Table"/>
+              <w:numPr>
+                <w:ilvl w:val="1"/>
+                <w:numId w:val="1"/>
+              </w:numPr>
+              <w:rPr>
+                <w:rFonts w:ascii="Pericles" w:hAnsi="Pericles"/>
+                <w:sz w:val="16"/>
+                <w:szCs w:val="16"/>
+              </w:rPr>
+            </w:pPr>
+            <w:r>
+              <w:rPr>
+                <w:rFonts w:ascii="Pericles" w:hAnsi="Pericles"/>
+                <w:sz w:val="16"/>
+                <w:szCs w:val="16"/>
+              </w:rPr>
+              <w:t>Trade Routes</w:t>
+            </w:r>
+          </w:p>
+          <w:p>
+            <w:pPr>
+              <w:pStyle w:val="Table"/>
+              <w:numPr>
+                <w:ilvl w:val="0"/>
+                <w:numId w:val="1"/>
+              </w:numPr>
+              <w:rPr>
+                <w:rFonts w:ascii="Pericles" w:hAnsi="Pericles"/>
+                <w:sz w:val="16"/>
+                <w:szCs w:val="16"/>
+              </w:rPr>
+            </w:pPr>
+            <w:r>
+              <w:rPr>
+                <w:rFonts w:ascii="Pericles" w:hAnsi="Pericles"/>
+                <w:sz w:val="16"/>
+                <w:szCs w:val="16"/>
+              </w:rPr>
+              <w:t>Trade</w:t>
+            </w:r>
+          </w:p>
+          <w:p>
+            <w:pPr>
+              <w:pStyle w:val="Table"/>
+              <w:rPr>
+                <w:rFonts w:ascii="Pericles" w:hAnsi="Pericles"/>
+                <w:sz w:val="16"/>
+                <w:szCs w:val="16"/>
+              </w:rPr>
+            </w:pPr>
+          </w:p>
+          <w:p>
+            <w:pPr>
+              <w:pStyle w:val="Table"/>
+              <w:rPr>
+                <w:rFonts w:ascii="Pericles" w:hAnsi="Pericles"/>
+                <w:sz w:val="16"/>
+                <w:szCs w:val="16"/>
+              </w:rPr>
+            </w:pPr>
+            <w:r>
+              <w:rPr>
+                <w:rFonts w:ascii="Pericles" w:hAnsi="Pericles"/>
+                <w:sz w:val="16"/>
+                <w:szCs w:val="16"/>
+              </w:rPr>
+              <w:t>Perks:</w:t>
+            </w:r>
+          </w:p>
+          <w:p>
+            <w:pPr>
+              <w:pStyle w:val="Table"/>
+              <w:numPr>
+                <w:ilvl w:val="0"/>
+                <w:numId w:val="2"/>
+              </w:numPr>
+              <w:rPr>
+                <w:rFonts w:ascii="Pericles" w:hAnsi="Pericles"/>
+                <w:sz w:val="16"/>
+                <w:szCs w:val="16"/>
+              </w:rPr>
+            </w:pPr>
+            <w:r>
+              <w:rPr>
+                <w:rFonts w:ascii="Pericles" w:hAnsi="Pericles"/>
+                <w:sz w:val="16"/>
+                <w:szCs w:val="16"/>
+              </w:rPr>
+              <w:t>LG: Mathematician’s Lingo</w:t>
+            </w:r>
+          </w:p>
+          <w:p>
+            <w:pPr>
+              <w:pStyle w:val="Table"/>
+              <w:numPr>
+                <w:ilvl w:val="0"/>
+                <w:numId w:val="2"/>
+              </w:numPr>
+              <w:rPr>
+                <w:rFonts w:ascii="Pericles" w:hAnsi="Pericles"/>
+                <w:sz w:val="16"/>
+                <w:szCs w:val="16"/>
+              </w:rPr>
+            </w:pPr>
+            <w:r>
+              <w:rPr>
+                <w:rFonts w:ascii="Pericles" w:hAnsi="Pericles"/>
+                <w:sz w:val="16"/>
+                <w:szCs w:val="16"/>
+              </w:rPr>
+              <w:t>TT: Shrewd Investments</w:t>
+            </w:r>
+          </w:p>
+          <w:p>
+            <w:pPr>
+              <w:pStyle w:val="Table"/>
+              <w:rPr>
+                <w:rFonts w:ascii="Pericles" w:hAnsi="Pericles"/>
+                <w:sz w:val="16"/>
+                <w:szCs w:val="16"/>
+              </w:rPr>
+            </w:pPr>
+          </w:p>
+          <w:p>
+            <w:pPr>
+              <w:pStyle w:val="Table"/>
+              <w:rPr>
+                <w:rFonts w:ascii="Pericles" w:hAnsi="Pericles"/>
+                <w:sz w:val="16"/>
+                <w:szCs w:val="16"/>
+              </w:rPr>
+            </w:pPr>
+            <w:r>
+              <w:rPr>
+                <w:rFonts w:ascii="Pericles" w:hAnsi="Pericles"/>
+                <w:sz w:val="16"/>
+                <w:szCs w:val="16"/>
+              </w:rPr>
+              <w:t>Magic:</w:t>
+            </w:r>
+          </w:p>
+          <w:p>
+            <w:pPr>
+              <w:pStyle w:val="Table"/>
+              <w:numPr>
+                <w:ilvl w:val="0"/>
+                <w:numId w:val="2"/>
+              </w:numPr>
+              <w:rPr>
+                <w:rFonts w:ascii="Pericles" w:hAnsi="Pericles"/>
+                <w:sz w:val="16"/>
+                <w:szCs w:val="16"/>
+              </w:rPr>
+            </w:pPr>
+            <w:r>
+              <w:rPr>
+                <w:rFonts w:ascii="Pericles" w:hAnsi="Pericles"/>
+                <w:sz w:val="16"/>
+                <w:szCs w:val="16"/>
+              </w:rPr>
+              <w:t>First Equation Rune</w:t>
+            </w:r>
+          </w:p>
+        </w:tc>
+      </w:tr>
+    </w:tbl>
+    <w:p>
+      <w:pPr>
+        <w:pStyle w:val="Heading5"/>
+        <w:rPr>
+          <w:rFonts w:ascii="Pericles" w:hAnsi="Pericles"/>
+          <w:b w:val="0"/>
+          <w:sz w:val="18"/>
+          <w:szCs w:val="18"/>
+        </w:rPr>
+      </w:pPr>
+    </w:p>
+    <w:p>
+      <w:pPr>
+        <w:pStyle w:val="Heading5"/>
+        <w:rPr>
+          <w:rFonts w:ascii="Pericles" w:hAnsi="Pericles"/>
+          <w:b w:val="0"/>
+          <w:sz w:val="18"/>
+          <w:szCs w:val="18"/>
+        </w:rPr>
+      </w:pPr>
+      <w:r>
+        <w:rPr>
+          <w:rFonts w:ascii="Pericles" w:hAnsi="Pericles"/>
+          <w:b w:val="0"/>
+          <w:sz w:val="18"/>
+          <w:szCs w:val="18"/>
+        </w:rPr>
+        <w:t>Spice Guild Trader</w:t>
+      </w:r>
+    </w:p>
+    <w:tbl>
+      <w:tblPr>
+        <w:tblW w:w="4453" w:type="dxa"/>
+        <w:tblInd w:w="108" w:type="dxa"/>
+        <w:tblBorders>
+          <w:top w:val="single" w:sz="4" w:space="0" w:color="CC9966"/>
+          <w:left w:val="single" w:sz="4" w:space="0" w:color="CC9966"/>
+          <w:bottom w:val="single" w:sz="4" w:space="0" w:color="CC9966"/>
+          <w:right w:val="single" w:sz="4" w:space="0" w:color="CC9966"/>
+          <w:insideH w:val="single" w:sz="4" w:space="0" w:color="CC9966"/>
+          <w:insideV w:val="single" w:sz="4" w:space="0" w:color="CC9966"/>
+        </w:tblBorders>
+        <w:tblLook w:val="04A0" w:firstRow="1" w:lastRow="0" w:firstColumn="1" w:lastColumn="0" w:noHBand="0" w:noVBand="1"/>
+      </w:tblPr>
+      <w:tblGrid>
+        <w:gridCol w:w="4453"/>
+      </w:tblGrid>
+      <w:tr>
+        <w:trPr>
+          <w:cantSplit/>
+          <w:trHeight w:val="2537"/>
+        </w:trPr>
+        <w:tc>
+          <w:tcPr>
+            <w:tcW w:w="4453" w:type="dxa"/>
+            <w:tcBorders>
+              <w:top w:val="single" w:sz="4" w:space="0" w:color="CC9966"/>
+              <w:left w:val="single" w:sz="4" w:space="0" w:color="CC9966"/>
+              <w:bottom w:val="single" w:sz="4" w:space="0" w:color="CC9966"/>
+              <w:right w:val="single" w:sz="4" w:space="0" w:color="CC9966"/>
+            </w:tcBorders>
+            <w:hideMark/>
+          </w:tcPr>
+          <w:p>
+            <w:pPr>
+              <w:pStyle w:val="Table"/>
+              <w:rPr>
+                <w:rFonts w:ascii="Pericles" w:hAnsi="Pericles"/>
+                <w:sz w:val="16"/>
+                <w:szCs w:val="16"/>
+              </w:rPr>
+            </w:pPr>
+            <w:r>
+              <w:rPr>
+                <w:rFonts w:ascii="Pericles" w:hAnsi="Pericles"/>
+                <w:sz w:val="16"/>
+                <w:szCs w:val="16"/>
+              </w:rPr>
+              <w:t>Skills:</w:t>
+            </w:r>
+          </w:p>
+          <w:p>
+            <w:pPr>
+              <w:pStyle w:val="Table"/>
+              <w:numPr>
+                <w:ilvl w:val="0"/>
+                <w:numId w:val="1"/>
+              </w:numPr>
+              <w:rPr>
+                <w:rFonts w:ascii="Pericles" w:hAnsi="Pericles"/>
+                <w:sz w:val="16"/>
+                <w:szCs w:val="16"/>
+              </w:rPr>
+            </w:pPr>
+            <w:r>
+              <w:rPr>
+                <w:rFonts w:ascii="Pericles" w:hAnsi="Pericles"/>
+                <w:sz w:val="16"/>
+                <w:szCs w:val="16"/>
+              </w:rPr>
+              <w:t>Administer</w:t>
+            </w:r>
+          </w:p>
+          <w:p>
+            <w:pPr>
+              <w:pStyle w:val="Table"/>
+              <w:numPr>
+                <w:ilvl w:val="0"/>
+                <w:numId w:val="1"/>
+              </w:numPr>
+              <w:rPr>
+                <w:rFonts w:ascii="Pericles" w:hAnsi="Pericles"/>
+                <w:sz w:val="16"/>
+                <w:szCs w:val="16"/>
+              </w:rPr>
+            </w:pPr>
+            <w:r>
+              <w:rPr>
+                <w:rFonts w:ascii="Pericles" w:hAnsi="Pericles"/>
+                <w:sz w:val="16"/>
+                <w:szCs w:val="16"/>
+              </w:rPr>
+              <w:t>Carouse</w:t>
+            </w:r>
+          </w:p>
+          <w:p>
+            <w:pPr>
+              <w:pStyle w:val="Table"/>
+              <w:numPr>
+                <w:ilvl w:val="0"/>
+                <w:numId w:val="1"/>
+              </w:numPr>
+              <w:rPr>
+                <w:rFonts w:ascii="Pericles" w:hAnsi="Pericles"/>
+                <w:sz w:val="16"/>
+                <w:szCs w:val="16"/>
+              </w:rPr>
+            </w:pPr>
+            <w:r>
+              <w:rPr>
+                <w:rFonts w:ascii="Pericles" w:hAnsi="Pericles"/>
+                <w:sz w:val="16"/>
+                <w:szCs w:val="16"/>
+              </w:rPr>
+              <w:t>Converse</w:t>
+            </w:r>
+          </w:p>
+          <w:p>
+            <w:pPr>
+              <w:pStyle w:val="Table"/>
+              <w:numPr>
+                <w:ilvl w:val="0"/>
+                <w:numId w:val="1"/>
+              </w:numPr>
+              <w:rPr>
+                <w:rFonts w:ascii="Pericles" w:hAnsi="Pericles"/>
+                <w:sz w:val="16"/>
+                <w:szCs w:val="16"/>
+              </w:rPr>
+            </w:pPr>
+            <w:r>
+              <w:rPr>
+                <w:rFonts w:ascii="Pericles" w:hAnsi="Pericles"/>
+                <w:sz w:val="16"/>
+                <w:szCs w:val="16"/>
+              </w:rPr>
+              <w:t>Etiquette</w:t>
+            </w:r>
+          </w:p>
+          <w:p>
+            <w:pPr>
+              <w:pStyle w:val="Table"/>
+              <w:numPr>
+                <w:ilvl w:val="0"/>
+                <w:numId w:val="1"/>
+              </w:numPr>
+              <w:rPr>
+                <w:rFonts w:ascii="Pericles" w:hAnsi="Pericles"/>
+                <w:sz w:val="16"/>
+                <w:szCs w:val="16"/>
+              </w:rPr>
+            </w:pPr>
+            <w:r>
+              <w:rPr>
+                <w:rFonts w:ascii="Pericles" w:hAnsi="Pericles"/>
+                <w:sz w:val="16"/>
+                <w:szCs w:val="16"/>
+              </w:rPr>
+              <w:t>Persuade</w:t>
+            </w:r>
+          </w:p>
+          <w:p>
+            <w:pPr>
+              <w:pStyle w:val="Table"/>
+              <w:numPr>
+                <w:ilvl w:val="0"/>
+                <w:numId w:val="1"/>
+              </w:numPr>
+              <w:rPr>
+                <w:rFonts w:ascii="Pericles" w:hAnsi="Pericles"/>
+                <w:sz w:val="16"/>
+                <w:szCs w:val="16"/>
+              </w:rPr>
+            </w:pPr>
+            <w:r>
+              <w:rPr>
+                <w:rFonts w:ascii="Pericles" w:hAnsi="Pericles"/>
+                <w:sz w:val="16"/>
+                <w:szCs w:val="16"/>
+              </w:rPr>
+              <w:t>Swim</w:t>
+            </w:r>
+          </w:p>
+          <w:p>
+            <w:pPr>
+              <w:pStyle w:val="Table"/>
+              <w:numPr>
+                <w:ilvl w:val="0"/>
+                <w:numId w:val="1"/>
+              </w:numPr>
+              <w:rPr>
+                <w:rFonts w:ascii="Pericles" w:hAnsi="Pericles"/>
+                <w:sz w:val="16"/>
+                <w:szCs w:val="16"/>
+              </w:rPr>
+            </w:pPr>
+            <w:r>
+              <w:rPr>
+                <w:rFonts w:ascii="Pericles" w:hAnsi="Pericles"/>
+                <w:sz w:val="16"/>
+                <w:szCs w:val="16"/>
+              </w:rPr>
+              <w:t>Trade</w:t>
+            </w:r>
+          </w:p>
+          <w:p>
+            <w:pPr>
+              <w:pStyle w:val="Table"/>
+              <w:rPr>
+                <w:rFonts w:ascii="Pericles" w:hAnsi="Pericles"/>
+                <w:sz w:val="16"/>
+                <w:szCs w:val="16"/>
+              </w:rPr>
+            </w:pPr>
+          </w:p>
+          <w:p>
+            <w:pPr>
+              <w:pStyle w:val="Table"/>
+              <w:rPr>
+                <w:rFonts w:ascii="Pericles" w:hAnsi="Pericles"/>
+                <w:sz w:val="16"/>
+                <w:szCs w:val="16"/>
+              </w:rPr>
+            </w:pPr>
+            <w:r>
+              <w:rPr>
+                <w:rFonts w:ascii="Pericles" w:hAnsi="Pericles"/>
+                <w:sz w:val="16"/>
+                <w:szCs w:val="16"/>
+              </w:rPr>
+              <w:t>Perks:</w:t>
+            </w:r>
+          </w:p>
+          <w:p>
+            <w:pPr>
+              <w:pStyle w:val="Table"/>
+              <w:numPr>
+                <w:ilvl w:val="0"/>
+                <w:numId w:val="2"/>
+              </w:numPr>
+              <w:rPr>
+                <w:rFonts w:ascii="Pericles" w:hAnsi="Pericles"/>
+                <w:sz w:val="16"/>
+                <w:szCs w:val="16"/>
+              </w:rPr>
+            </w:pPr>
+            <w:r>
+              <w:rPr>
+                <w:rFonts w:ascii="Pericles" w:hAnsi="Pericles"/>
+                <w:sz w:val="16"/>
+                <w:szCs w:val="16"/>
+              </w:rPr>
+              <w:t>LG: Cobrat or Borakki</w:t>
+            </w:r>
+          </w:p>
+          <w:p>
+            <w:pPr>
+              <w:pStyle w:val="Table"/>
+              <w:numPr>
+                <w:ilvl w:val="0"/>
+                <w:numId w:val="2"/>
+              </w:numPr>
+              <w:rPr>
+                <w:rFonts w:ascii="Pericles" w:hAnsi="Pericles"/>
+                <w:sz w:val="16"/>
+                <w:szCs w:val="16"/>
+              </w:rPr>
+            </w:pPr>
+            <w:r>
+              <w:rPr>
+                <w:rFonts w:ascii="Pericles" w:hAnsi="Pericles"/>
+                <w:sz w:val="16"/>
+                <w:szCs w:val="16"/>
+              </w:rPr>
+              <w:t>PR: Sailing</w:t>
+            </w:r>
+          </w:p>
+          <w:p>
+            <w:pPr>
+              <w:pStyle w:val="Table"/>
+              <w:rPr>
+                <w:rFonts w:ascii="Pericles" w:hAnsi="Pericles"/>
+                <w:sz w:val="16"/>
+                <w:szCs w:val="16"/>
+              </w:rPr>
+            </w:pPr>
+          </w:p>
+          <w:p>
+            <w:pPr>
+              <w:pStyle w:val="Table"/>
+              <w:rPr>
+                <w:rFonts w:ascii="Pericles" w:hAnsi="Pericles"/>
+                <w:sz w:val="16"/>
+                <w:szCs w:val="16"/>
+              </w:rPr>
+            </w:pPr>
+          </w:p>
+        </w:tc>
+      </w:tr>
+    </w:tbl>
+    <w:p>
+      <w:pPr>
+        <w:pStyle w:val="Heading5"/>
+        <w:rPr>
+          <w:rFonts w:ascii="Pericles" w:hAnsi="Pericles"/>
+          <w:b w:val="0"/>
+          <w:sz w:val="18"/>
+          <w:szCs w:val="18"/>
+        </w:rPr>
+      </w:pPr>
+      <w:r>
+        <w:rPr>
+          <w:rFonts w:ascii="Pericles" w:hAnsi="Pericles"/>
+          <w:b w:val="0"/>
+          <w:sz w:val="18"/>
+          <w:szCs w:val="18"/>
+        </w:rPr>
+        <w:t xml:space="preserve">Spice Guild </w:t>
+      </w:r>
+      <w:r>
+        <w:rPr>
+          <w:rFonts w:ascii="Pericles" w:hAnsi="Pericles"/>
+          <w:b w:val="0"/>
+          <w:sz w:val="18"/>
+          <w:szCs w:val="18"/>
+        </w:rPr>
+        <w:t>Navigator</w:t>
+      </w:r>
+    </w:p>
+    <w:tbl>
+      <w:tblPr>
+        <w:tblW w:w="4453" w:type="dxa"/>
+        <w:tblInd w:w="108" w:type="dxa"/>
+        <w:tblBorders>
+          <w:top w:val="single" w:sz="4" w:space="0" w:color="CC9966"/>
+          <w:left w:val="single" w:sz="4" w:space="0" w:color="CC9966"/>
+          <w:bottom w:val="single" w:sz="4" w:space="0" w:color="CC9966"/>
+          <w:right w:val="single" w:sz="4" w:space="0" w:color="CC9966"/>
+          <w:insideH w:val="single" w:sz="4" w:space="0" w:color="CC9966"/>
+          <w:insideV w:val="single" w:sz="4" w:space="0" w:color="CC9966"/>
+        </w:tblBorders>
+        <w:tblLook w:val="04A0" w:firstRow="1" w:lastRow="0" w:firstColumn="1" w:lastColumn="0" w:noHBand="0" w:noVBand="1"/>
+      </w:tblPr>
+      <w:tblGrid>
+        <w:gridCol w:w="4453"/>
+      </w:tblGrid>
+      <w:tr>
+        <w:trPr>
+          <w:cantSplit/>
+          <w:trHeight w:val="2789"/>
+        </w:trPr>
+        <w:tc>
+          <w:tcPr>
+            <w:tcW w:w="4453" w:type="dxa"/>
+            <w:tcBorders>
+              <w:top w:val="single" w:sz="4" w:space="0" w:color="CC9966"/>
+              <w:left w:val="single" w:sz="4" w:space="0" w:color="CC9966"/>
+              <w:bottom w:val="single" w:sz="4" w:space="0" w:color="CC9966"/>
+              <w:right w:val="single" w:sz="4" w:space="0" w:color="CC9966"/>
+            </w:tcBorders>
+            <w:hideMark/>
+          </w:tcPr>
+          <w:p>
+            <w:pPr>
+              <w:pStyle w:val="Table"/>
+              <w:rPr>
+                <w:rFonts w:ascii="Pericles" w:hAnsi="Pericles"/>
+                <w:sz w:val="16"/>
+                <w:szCs w:val="16"/>
+              </w:rPr>
+            </w:pPr>
+            <w:r>
+              <w:rPr>
+                <w:rFonts w:ascii="Pericles" w:hAnsi="Pericles"/>
+                <w:sz w:val="16"/>
+                <w:szCs w:val="16"/>
+              </w:rPr>
+              <w:t>Skills:</w:t>
+            </w:r>
+          </w:p>
+          <w:p>
+            <w:pPr>
+              <w:pStyle w:val="Table"/>
+              <w:numPr>
+                <w:ilvl w:val="0"/>
+                <w:numId w:val="1"/>
+              </w:numPr>
+              <w:rPr>
+                <w:rFonts w:ascii="Pericles" w:hAnsi="Pericles"/>
+                <w:sz w:val="16"/>
+                <w:szCs w:val="16"/>
+              </w:rPr>
+            </w:pPr>
+            <w:r>
+              <w:rPr>
+                <w:rFonts w:ascii="Pericles" w:hAnsi="Pericles"/>
+                <w:sz w:val="16"/>
+                <w:szCs w:val="16"/>
+              </w:rPr>
+              <w:t>Ancient Lore</w:t>
+            </w:r>
+          </w:p>
+          <w:p>
+            <w:pPr>
+              <w:pStyle w:val="Table"/>
+              <w:numPr>
+                <w:ilvl w:val="0"/>
+                <w:numId w:val="1"/>
+              </w:numPr>
+              <w:rPr>
+                <w:rFonts w:ascii="Pericles" w:hAnsi="Pericles"/>
+                <w:sz w:val="16"/>
+                <w:szCs w:val="16"/>
+              </w:rPr>
+            </w:pPr>
+            <w:r>
+              <w:rPr>
+                <w:rFonts w:ascii="Pericles" w:hAnsi="Pericles"/>
+                <w:sz w:val="16"/>
+                <w:szCs w:val="16"/>
+              </w:rPr>
+              <w:t>Navigate</w:t>
+            </w:r>
+          </w:p>
+          <w:p>
+            <w:pPr>
+              <w:pStyle w:val="Table"/>
+              <w:numPr>
+                <w:ilvl w:val="1"/>
+                <w:numId w:val="1"/>
+              </w:numPr>
+              <w:rPr>
+                <w:rFonts w:ascii="Pericles" w:hAnsi="Pericles"/>
+                <w:sz w:val="16"/>
+                <w:szCs w:val="16"/>
+              </w:rPr>
+            </w:pPr>
+            <w:r>
+              <w:rPr>
+                <w:rFonts w:ascii="Pericles" w:hAnsi="Pericles"/>
+                <w:sz w:val="16"/>
+                <w:szCs w:val="16"/>
+              </w:rPr>
+              <w:t>Cobrat or Borakki lands</w:t>
+            </w:r>
+          </w:p>
+          <w:p>
+            <w:pPr>
+              <w:pStyle w:val="Table"/>
+              <w:numPr>
+                <w:ilvl w:val="1"/>
+                <w:numId w:val="1"/>
+              </w:numPr>
+              <w:rPr>
+                <w:rFonts w:ascii="Pericles" w:hAnsi="Pericles"/>
+                <w:sz w:val="16"/>
+                <w:szCs w:val="16"/>
+              </w:rPr>
+            </w:pPr>
+            <w:r>
+              <w:rPr>
+                <w:rFonts w:ascii="Pericles" w:hAnsi="Pericles"/>
+                <w:sz w:val="16"/>
+                <w:szCs w:val="16"/>
+              </w:rPr>
+              <w:t>Trade Routes</w:t>
+            </w:r>
+          </w:p>
+          <w:p>
+            <w:pPr>
+              <w:pStyle w:val="Table"/>
+              <w:numPr>
+                <w:ilvl w:val="0"/>
+                <w:numId w:val="1"/>
+              </w:numPr>
+              <w:rPr>
+                <w:rFonts w:ascii="Pericles" w:hAnsi="Pericles"/>
+                <w:sz w:val="16"/>
+                <w:szCs w:val="16"/>
+              </w:rPr>
+            </w:pPr>
+            <w:r>
+              <w:rPr>
+                <w:rFonts w:ascii="Pericles" w:hAnsi="Pericles"/>
+                <w:sz w:val="16"/>
+                <w:szCs w:val="16"/>
+              </w:rPr>
+              <w:t>Survive</w:t>
+            </w:r>
+          </w:p>
+          <w:p>
+            <w:pPr>
+              <w:pStyle w:val="Table"/>
+              <w:numPr>
+                <w:ilvl w:val="1"/>
+                <w:numId w:val="1"/>
+              </w:numPr>
+              <w:rPr>
+                <w:rFonts w:ascii="Pericles" w:hAnsi="Pericles"/>
+                <w:sz w:val="16"/>
+                <w:szCs w:val="16"/>
+              </w:rPr>
+            </w:pPr>
+            <w:r>
+              <w:rPr>
+                <w:rFonts w:ascii="Pericles" w:hAnsi="Pericles"/>
+                <w:sz w:val="16"/>
+                <w:szCs w:val="16"/>
+              </w:rPr>
+              <w:t>Two favored terrains</w:t>
+            </w:r>
+          </w:p>
+          <w:p>
+            <w:pPr>
+              <w:pStyle w:val="Table"/>
+              <w:numPr>
+                <w:ilvl w:val="0"/>
+                <w:numId w:val="1"/>
+              </w:numPr>
+              <w:rPr>
+                <w:rFonts w:ascii="Pericles" w:hAnsi="Pericles"/>
+                <w:sz w:val="16"/>
+                <w:szCs w:val="16"/>
+              </w:rPr>
+            </w:pPr>
+            <w:r>
+              <w:rPr>
+                <w:rFonts w:ascii="Pericles" w:hAnsi="Pericles"/>
+                <w:sz w:val="16"/>
+                <w:szCs w:val="16"/>
+              </w:rPr>
+              <w:t>Swim</w:t>
+            </w:r>
+          </w:p>
+          <w:p>
+            <w:pPr>
+              <w:pStyle w:val="Table"/>
+              <w:numPr>
+                <w:ilvl w:val="0"/>
+                <w:numId w:val="1"/>
+              </w:numPr>
+              <w:rPr>
+                <w:rFonts w:ascii="Pericles" w:hAnsi="Pericles"/>
+                <w:sz w:val="16"/>
+                <w:szCs w:val="16"/>
+              </w:rPr>
+            </w:pPr>
+            <w:r>
+              <w:rPr>
+                <w:rFonts w:ascii="Pericles" w:hAnsi="Pericles"/>
+                <w:sz w:val="16"/>
+                <w:szCs w:val="16"/>
+              </w:rPr>
+              <w:t>Track</w:t>
+            </w:r>
+          </w:p>
+          <w:p>
+            <w:pPr>
+              <w:pStyle w:val="Table"/>
+              <w:rPr>
+                <w:rFonts w:ascii="Pericles" w:hAnsi="Pericles"/>
+                <w:sz w:val="16"/>
+                <w:szCs w:val="16"/>
+              </w:rPr>
+            </w:pPr>
+          </w:p>
+          <w:p>
+            <w:pPr>
+              <w:pStyle w:val="Table"/>
+              <w:rPr>
+                <w:rFonts w:ascii="Pericles" w:hAnsi="Pericles"/>
+                <w:sz w:val="16"/>
+                <w:szCs w:val="16"/>
+              </w:rPr>
+            </w:pPr>
+            <w:r>
+              <w:rPr>
+                <w:rFonts w:ascii="Pericles" w:hAnsi="Pericles"/>
+                <w:sz w:val="16"/>
+                <w:szCs w:val="16"/>
+              </w:rPr>
+              <w:t>Perks:</w:t>
+            </w:r>
+          </w:p>
+          <w:p>
+            <w:pPr>
+              <w:pStyle w:val="Table"/>
+              <w:numPr>
+                <w:ilvl w:val="0"/>
+                <w:numId w:val="2"/>
+              </w:numPr>
+              <w:rPr>
+                <w:rFonts w:ascii="Pericles" w:hAnsi="Pericles"/>
+                <w:sz w:val="16"/>
+                <w:szCs w:val="16"/>
+              </w:rPr>
+            </w:pPr>
+            <w:r>
+              <w:rPr>
+                <w:rFonts w:ascii="Pericles" w:hAnsi="Pericles"/>
+                <w:sz w:val="16"/>
+                <w:szCs w:val="16"/>
+              </w:rPr>
+              <w:t>LG: Cobrat or Borakki</w:t>
+            </w:r>
+          </w:p>
+          <w:p>
+            <w:pPr>
+              <w:pStyle w:val="Table"/>
+              <w:numPr>
+                <w:ilvl w:val="0"/>
+                <w:numId w:val="2"/>
+              </w:numPr>
+              <w:rPr>
+                <w:rFonts w:ascii="Pericles" w:hAnsi="Pericles"/>
+                <w:sz w:val="16"/>
+                <w:szCs w:val="16"/>
+              </w:rPr>
+            </w:pPr>
+            <w:r>
+              <w:rPr>
+                <w:rFonts w:ascii="Pericles" w:hAnsi="Pericles"/>
+                <w:sz w:val="16"/>
+                <w:szCs w:val="16"/>
+              </w:rPr>
+              <w:t>PR: Sailing</w:t>
+            </w:r>
+          </w:p>
+          <w:p>
+            <w:pPr>
+              <w:pStyle w:val="Table"/>
+              <w:rPr>
+                <w:rFonts w:ascii="Pericles" w:hAnsi="Pericles"/>
+                <w:sz w:val="16"/>
+                <w:szCs w:val="16"/>
+              </w:rPr>
+            </w:pPr>
+          </w:p>
+          <w:p>
+            <w:pPr>
+              <w:pStyle w:val="Table"/>
+              <w:rPr>
+                <w:rFonts w:ascii="Pericles" w:hAnsi="Pericles"/>
+                <w:sz w:val="16"/>
+                <w:szCs w:val="16"/>
+              </w:rPr>
+            </w:pPr>
+          </w:p>
+        </w:tc>
+      </w:tr>
+    </w:tbl>
+    <w:p>
+      <w:pPr>
+        <w:rPr>
+          <w:rFonts w:ascii="Pericles" w:hAnsi="Pericles"/>
+        </w:rPr>
+      </w:pPr>
+    </w:p>
+    <w:p>
+      <w:pPr>
+        <w:pStyle w:val="Heading5"/>
+        <w:rPr>
+          <w:rFonts w:ascii="Pericles" w:hAnsi="Pericles"/>
+          <w:b w:val="0"/>
+          <w:sz w:val="18"/>
+          <w:szCs w:val="18"/>
+        </w:rPr>
+      </w:pPr>
+      <w:r>
+        <w:rPr>
+          <w:rFonts w:ascii="Pericles" w:hAnsi="Pericles"/>
+          <w:b w:val="0"/>
+          <w:sz w:val="18"/>
+          <w:szCs w:val="18"/>
+        </w:rPr>
+        <w:t xml:space="preserve">Spice Guild </w:t>
+      </w:r>
+      <w:r>
+        <w:rPr>
+          <w:rFonts w:ascii="Pericles" w:hAnsi="Pericles"/>
+          <w:b w:val="0"/>
+          <w:sz w:val="18"/>
+          <w:szCs w:val="18"/>
+        </w:rPr>
+        <w:t>Guardsman</w:t>
+      </w:r>
+    </w:p>
+    <w:tbl>
+      <w:tblPr>
+        <w:tblW w:w="4453" w:type="dxa"/>
+        <w:tblInd w:w="108" w:type="dxa"/>
+        <w:tblBorders>
+          <w:top w:val="single" w:sz="4" w:space="0" w:color="CC9966"/>
+          <w:left w:val="single" w:sz="4" w:space="0" w:color="CC9966"/>
+          <w:bottom w:val="single" w:sz="4" w:space="0" w:color="CC9966"/>
+          <w:right w:val="single" w:sz="4" w:space="0" w:color="CC9966"/>
+          <w:insideH w:val="single" w:sz="4" w:space="0" w:color="CC9966"/>
+          <w:insideV w:val="single" w:sz="4" w:space="0" w:color="CC9966"/>
+        </w:tblBorders>
+        <w:tblLook w:val="04A0" w:firstRow="1" w:lastRow="0" w:firstColumn="1" w:lastColumn="0" w:noHBand="0" w:noVBand="1"/>
+      </w:tblPr>
+      <w:tblGrid>
+        <w:gridCol w:w="4453"/>
+      </w:tblGrid>
+      <w:tr>
+        <w:trPr>
+          <w:cantSplit/>
+          <w:trHeight w:val="2852"/>
+        </w:trPr>
+        <w:tc>
+          <w:tcPr>
+            <w:tcW w:w="4453" w:type="dxa"/>
+            <w:tcBorders>
+              <w:top w:val="single" w:sz="4" w:space="0" w:color="CC9966"/>
+              <w:left w:val="single" w:sz="4" w:space="0" w:color="CC9966"/>
+              <w:bottom w:val="single" w:sz="4" w:space="0" w:color="CC9966"/>
+              <w:right w:val="single" w:sz="4" w:space="0" w:color="CC9966"/>
+            </w:tcBorders>
+            <w:hideMark/>
+          </w:tcPr>
+          <w:p>
+            <w:pPr>
+              <w:pStyle w:val="Table"/>
+              <w:rPr>
+                <w:rFonts w:ascii="Pericles" w:hAnsi="Pericles"/>
+                <w:sz w:val="16"/>
+                <w:szCs w:val="16"/>
+              </w:rPr>
+            </w:pPr>
+            <w:r>
+              <w:rPr>
+                <w:rFonts w:ascii="Pericles" w:hAnsi="Pericles"/>
+                <w:sz w:val="16"/>
+                <w:szCs w:val="16"/>
+              </w:rPr>
+              <w:t>Skills:</w:t>
+            </w:r>
+          </w:p>
+          <w:p>
+            <w:pPr>
+              <w:pStyle w:val="Table"/>
+              <w:numPr>
+                <w:ilvl w:val="0"/>
+                <w:numId w:val="1"/>
+              </w:numPr>
+              <w:rPr>
+                <w:rFonts w:ascii="Pericles" w:hAnsi="Pericles"/>
+                <w:sz w:val="16"/>
+                <w:szCs w:val="16"/>
+              </w:rPr>
+            </w:pPr>
+            <w:r>
+              <w:rPr>
+                <w:rFonts w:ascii="Pericles" w:hAnsi="Pericles"/>
+                <w:sz w:val="16"/>
+                <w:szCs w:val="16"/>
+              </w:rPr>
+              <w:t>Carouse</w:t>
+            </w:r>
+          </w:p>
+          <w:p>
+            <w:pPr>
+              <w:pStyle w:val="Table"/>
+              <w:numPr>
+                <w:ilvl w:val="0"/>
+                <w:numId w:val="1"/>
+              </w:numPr>
+              <w:rPr>
+                <w:rFonts w:ascii="Pericles" w:hAnsi="Pericles"/>
+                <w:sz w:val="16"/>
+                <w:szCs w:val="16"/>
+              </w:rPr>
+            </w:pPr>
+            <w:r>
+              <w:rPr>
+                <w:rFonts w:ascii="Pericles" w:hAnsi="Pericles"/>
+                <w:sz w:val="16"/>
+                <w:szCs w:val="16"/>
+              </w:rPr>
+              <w:t>Combat: Any</w:t>
+            </w:r>
+          </w:p>
+          <w:p>
+            <w:pPr>
+              <w:pStyle w:val="Table"/>
+              <w:numPr>
+                <w:ilvl w:val="0"/>
+                <w:numId w:val="1"/>
+              </w:numPr>
+              <w:rPr>
+                <w:rFonts w:ascii="Pericles" w:hAnsi="Pericles"/>
+                <w:sz w:val="16"/>
+                <w:szCs w:val="16"/>
+              </w:rPr>
+            </w:pPr>
+            <w:r>
+              <w:rPr>
+                <w:rFonts w:ascii="Pericles" w:hAnsi="Pericles"/>
+                <w:sz w:val="16"/>
+                <w:szCs w:val="16"/>
+              </w:rPr>
+              <w:t>Medic</w:t>
+            </w:r>
+          </w:p>
+          <w:p>
+            <w:pPr>
+              <w:pStyle w:val="Table"/>
+              <w:numPr>
+                <w:ilvl w:val="0"/>
+                <w:numId w:val="1"/>
+              </w:numPr>
+              <w:rPr>
+                <w:rFonts w:ascii="Pericles" w:hAnsi="Pericles"/>
+                <w:sz w:val="16"/>
+                <w:szCs w:val="16"/>
+              </w:rPr>
+            </w:pPr>
+            <w:r>
+              <w:rPr>
+                <w:rFonts w:ascii="Pericles" w:hAnsi="Pericles"/>
+                <w:sz w:val="16"/>
+                <w:szCs w:val="16"/>
+              </w:rPr>
+              <w:t>Tactics</w:t>
+            </w:r>
+          </w:p>
+          <w:p>
+            <w:pPr>
+              <w:pStyle w:val="Table"/>
+              <w:numPr>
+                <w:ilvl w:val="0"/>
+                <w:numId w:val="1"/>
+              </w:numPr>
+              <w:rPr>
+                <w:rFonts w:ascii="Pericles" w:hAnsi="Pericles"/>
+                <w:sz w:val="16"/>
+                <w:szCs w:val="16"/>
+              </w:rPr>
+            </w:pPr>
+            <w:r>
+              <w:rPr>
+                <w:rFonts w:ascii="Pericles" w:hAnsi="Pericles"/>
+                <w:sz w:val="16"/>
+                <w:szCs w:val="16"/>
+              </w:rPr>
+              <w:t>Survive</w:t>
+            </w:r>
+          </w:p>
+          <w:p>
+            <w:pPr>
+              <w:pStyle w:val="Table"/>
+              <w:numPr>
+                <w:ilvl w:val="1"/>
+                <w:numId w:val="1"/>
+              </w:numPr>
+              <w:rPr>
+                <w:rFonts w:ascii="Pericles" w:hAnsi="Pericles"/>
+                <w:sz w:val="16"/>
+                <w:szCs w:val="16"/>
+              </w:rPr>
+            </w:pPr>
+            <w:r>
+              <w:rPr>
+                <w:rFonts w:ascii="Pericles" w:hAnsi="Pericles"/>
+                <w:sz w:val="16"/>
+                <w:szCs w:val="16"/>
+              </w:rPr>
+              <w:t>One Terrain</w:t>
+            </w:r>
+          </w:p>
+          <w:p>
+            <w:pPr>
+              <w:pStyle w:val="Table"/>
+              <w:numPr>
+                <w:ilvl w:val="0"/>
+                <w:numId w:val="1"/>
+              </w:numPr>
+              <w:rPr>
+                <w:rFonts w:ascii="Pericles" w:hAnsi="Pericles"/>
+                <w:sz w:val="16"/>
+                <w:szCs w:val="16"/>
+              </w:rPr>
+            </w:pPr>
+            <w:r>
+              <w:rPr>
+                <w:rFonts w:ascii="Pericles" w:hAnsi="Pericles"/>
+                <w:sz w:val="16"/>
+                <w:szCs w:val="16"/>
+              </w:rPr>
+              <w:t>Swim</w:t>
+            </w:r>
+          </w:p>
+          <w:p>
+            <w:pPr>
+              <w:pStyle w:val="Table"/>
+              <w:rPr>
+                <w:rFonts w:ascii="Pericles" w:hAnsi="Pericles"/>
+                <w:sz w:val="16"/>
+                <w:szCs w:val="16"/>
+              </w:rPr>
+            </w:pPr>
+          </w:p>
+          <w:p>
+            <w:pPr>
+              <w:pStyle w:val="Table"/>
+              <w:rPr>
+                <w:rFonts w:ascii="Pericles" w:hAnsi="Pericles"/>
+                <w:sz w:val="16"/>
+                <w:szCs w:val="16"/>
+              </w:rPr>
+            </w:pPr>
+            <w:r>
+              <w:rPr>
+                <w:rFonts w:ascii="Pericles" w:hAnsi="Pericles"/>
+                <w:sz w:val="16"/>
+                <w:szCs w:val="16"/>
+              </w:rPr>
+              <w:t>Perks:</w:t>
+            </w:r>
+          </w:p>
+          <w:p>
+            <w:pPr>
+              <w:pStyle w:val="Table"/>
+              <w:numPr>
+                <w:ilvl w:val="0"/>
+                <w:numId w:val="2"/>
+              </w:numPr>
+              <w:rPr>
+                <w:rFonts w:ascii="Pericles" w:hAnsi="Pericles"/>
+                <w:sz w:val="16"/>
+                <w:szCs w:val="16"/>
+              </w:rPr>
+            </w:pPr>
+            <w:r>
+              <w:rPr>
+                <w:rFonts w:ascii="Pericles" w:hAnsi="Pericles"/>
+                <w:sz w:val="16"/>
+                <w:szCs w:val="16"/>
+              </w:rPr>
+              <w:t>BN: +3 Hit Points</w:t>
+            </w:r>
+          </w:p>
+          <w:p>
+            <w:pPr>
+              <w:pStyle w:val="Table"/>
+              <w:numPr>
+                <w:ilvl w:val="0"/>
+                <w:numId w:val="2"/>
+              </w:numPr>
+              <w:rPr>
+                <w:rFonts w:ascii="Pericles" w:hAnsi="Pericles"/>
+                <w:sz w:val="16"/>
+                <w:szCs w:val="16"/>
+              </w:rPr>
+            </w:pPr>
+            <w:r>
+              <w:rPr>
+                <w:rFonts w:ascii="Pericles" w:hAnsi="Pericles"/>
+                <w:sz w:val="16"/>
+                <w:szCs w:val="16"/>
+              </w:rPr>
+              <w:t>PR: Teamster</w:t>
+            </w:r>
+          </w:p>
+          <w:p>
+            <w:pPr>
+              <w:pStyle w:val="Table"/>
+              <w:rPr>
+                <w:rFonts w:ascii="Pericles" w:hAnsi="Pericles"/>
+                <w:sz w:val="16"/>
+                <w:szCs w:val="16"/>
+              </w:rPr>
+            </w:pPr>
+          </w:p>
+          <w:p>
+            <w:pPr>
+              <w:pStyle w:val="Table"/>
+              <w:rPr>
+                <w:rFonts w:ascii="Pericles" w:hAnsi="Pericles"/>
+                <w:sz w:val="16"/>
+                <w:szCs w:val="16"/>
+              </w:rPr>
+            </w:pPr>
+          </w:p>
+        </w:tc>
+      </w:tr>
+    </w:tbl>
+    <w:p>
+      <w:pPr>
+        <w:rPr>
+          <w:rFonts w:ascii="Pericles" w:hAnsi="Pericles"/>
+        </w:rPr>
+      </w:pPr>
+    </w:p>
+    <w:p>
+      <w:pPr>
+        <w:pStyle w:val="Heading5"/>
+        <w:rPr>
+          <w:rFonts w:ascii="Pericles" w:hAnsi="Pericles"/>
+          <w:b w:val="0"/>
+          <w:sz w:val="18"/>
+          <w:szCs w:val="18"/>
+        </w:rPr>
+      </w:pPr>
+      <w:r>
+        <w:rPr>
+          <w:rFonts w:ascii="Pericles" w:hAnsi="Pericles"/>
+          <w:b w:val="0"/>
+          <w:sz w:val="18"/>
+          <w:szCs w:val="18"/>
+        </w:rPr>
+        <w:lastRenderedPageBreak/>
+        <w:t>Shield Guildsman</w:t>
+      </w:r>
+    </w:p>
+    <w:tbl>
+      <w:tblPr>
+        <w:tblW w:w="4453" w:type="dxa"/>
+        <w:tblInd w:w="108" w:type="dxa"/>
+        <w:tblBorders>
+          <w:top w:val="single" w:sz="4" w:space="0" w:color="CC9966"/>
+          <w:left w:val="single" w:sz="4" w:space="0" w:color="CC9966"/>
+          <w:bottom w:val="single" w:sz="4" w:space="0" w:color="CC9966"/>
+          <w:right w:val="single" w:sz="4" w:space="0" w:color="CC9966"/>
+          <w:insideH w:val="single" w:sz="4" w:space="0" w:color="CC9966"/>
+          <w:insideV w:val="single" w:sz="4" w:space="0" w:color="CC9966"/>
+        </w:tblBorders>
+        <w:tblLook w:val="04A0" w:firstRow="1" w:lastRow="0" w:firstColumn="1" w:lastColumn="0" w:noHBand="0" w:noVBand="1"/>
+      </w:tblPr>
+      <w:tblGrid>
+        <w:gridCol w:w="4453"/>
+      </w:tblGrid>
+      <w:tr>
+        <w:trPr>
+          <w:cantSplit/>
+          <w:trHeight w:val="2852"/>
+        </w:trPr>
+        <w:tc>
+          <w:tcPr>
+            <w:tcW w:w="4453" w:type="dxa"/>
+            <w:tcBorders>
+              <w:top w:val="single" w:sz="4" w:space="0" w:color="CC9966"/>
+              <w:left w:val="single" w:sz="4" w:space="0" w:color="CC9966"/>
+              <w:bottom w:val="single" w:sz="4" w:space="0" w:color="CC9966"/>
+              <w:right w:val="single" w:sz="4" w:space="0" w:color="CC9966"/>
+            </w:tcBorders>
+            <w:hideMark/>
+          </w:tcPr>
+          <w:p>
+            <w:pPr>
+              <w:pStyle w:val="Table"/>
+              <w:rPr>
+                <w:rFonts w:ascii="Pericles" w:hAnsi="Pericles"/>
+                <w:sz w:val="16"/>
+                <w:szCs w:val="16"/>
+              </w:rPr>
+            </w:pPr>
+            <w:r>
+              <w:rPr>
+                <w:rFonts w:ascii="Pericles" w:hAnsi="Pericles"/>
+                <w:sz w:val="16"/>
+                <w:szCs w:val="16"/>
+              </w:rPr>
+              <w:t>Skills:</w:t>
+            </w:r>
+          </w:p>
+          <w:p>
+            <w:pPr>
+              <w:pStyle w:val="Table"/>
+              <w:numPr>
+                <w:ilvl w:val="0"/>
+                <w:numId w:val="1"/>
+              </w:numPr>
+              <w:rPr>
+                <w:rFonts w:ascii="Pericles" w:hAnsi="Pericles"/>
+                <w:sz w:val="16"/>
+                <w:szCs w:val="16"/>
+              </w:rPr>
+            </w:pPr>
+            <w:r>
+              <w:rPr>
+                <w:rFonts w:ascii="Pericles" w:hAnsi="Pericles"/>
+                <w:sz w:val="16"/>
+                <w:szCs w:val="16"/>
+              </w:rPr>
+              <w:t>Combat: Shield &amp; Spear</w:t>
+            </w:r>
+          </w:p>
+          <w:p>
+            <w:pPr>
+              <w:pStyle w:val="Table"/>
+              <w:numPr>
+                <w:ilvl w:val="0"/>
+                <w:numId w:val="1"/>
+              </w:numPr>
+              <w:rPr>
+                <w:rFonts w:ascii="Pericles" w:hAnsi="Pericles"/>
+                <w:sz w:val="16"/>
+                <w:szCs w:val="16"/>
+              </w:rPr>
+            </w:pPr>
+            <w:r>
+              <w:rPr>
+                <w:rFonts w:ascii="Pericles" w:hAnsi="Pericles"/>
+                <w:sz w:val="16"/>
+                <w:szCs w:val="16"/>
+              </w:rPr>
+              <w:t>Combat: Any</w:t>
+            </w:r>
+          </w:p>
+          <w:p>
+            <w:pPr>
+              <w:pStyle w:val="Table"/>
+              <w:numPr>
+                <w:ilvl w:val="0"/>
+                <w:numId w:val="1"/>
+              </w:numPr>
+              <w:rPr>
+                <w:rFonts w:ascii="Pericles" w:hAnsi="Pericles"/>
+                <w:sz w:val="16"/>
+                <w:szCs w:val="16"/>
+              </w:rPr>
+            </w:pPr>
+            <w:r>
+              <w:rPr>
+                <w:rFonts w:ascii="Pericles" w:hAnsi="Pericles"/>
+                <w:sz w:val="16"/>
+                <w:szCs w:val="16"/>
+              </w:rPr>
+              <w:t>Tactics</w:t>
+            </w:r>
+          </w:p>
+          <w:p>
+            <w:pPr>
+              <w:pStyle w:val="Table"/>
+              <w:numPr>
+                <w:ilvl w:val="1"/>
+                <w:numId w:val="1"/>
+              </w:numPr>
+              <w:rPr>
+                <w:rFonts w:ascii="Pericles" w:hAnsi="Pericles"/>
+                <w:sz w:val="16"/>
+                <w:szCs w:val="16"/>
+              </w:rPr>
+            </w:pPr>
+            <w:r>
+              <w:rPr>
+                <w:rFonts w:ascii="Pericles" w:hAnsi="Pericles"/>
+                <w:sz w:val="16"/>
+                <w:szCs w:val="16"/>
+              </w:rPr>
+              <w:t>Bandits</w:t>
+            </w:r>
+          </w:p>
+          <w:p>
+            <w:pPr>
+              <w:pStyle w:val="Table"/>
+              <w:numPr>
+                <w:ilvl w:val="1"/>
+                <w:numId w:val="1"/>
+              </w:numPr>
+              <w:rPr>
+                <w:rFonts w:ascii="Pericles" w:hAnsi="Pericles"/>
+                <w:sz w:val="16"/>
+                <w:szCs w:val="16"/>
+              </w:rPr>
+            </w:pPr>
+            <w:r>
+              <w:rPr>
+                <w:rFonts w:ascii="Pericles" w:hAnsi="Pericles"/>
+                <w:sz w:val="16"/>
+                <w:szCs w:val="16"/>
+              </w:rPr>
+              <w:t>Goblins</w:t>
+            </w:r>
+          </w:p>
+          <w:p>
+            <w:pPr>
+              <w:pStyle w:val="Table"/>
+              <w:numPr>
+                <w:ilvl w:val="1"/>
+                <w:numId w:val="1"/>
+              </w:numPr>
+              <w:rPr>
+                <w:rFonts w:ascii="Pericles" w:hAnsi="Pericles"/>
+                <w:sz w:val="16"/>
+                <w:szCs w:val="16"/>
+              </w:rPr>
+            </w:pPr>
+            <w:proofErr w:type="spellStart"/>
+            <w:r>
+              <w:rPr>
+                <w:rFonts w:ascii="Pericles" w:hAnsi="Pericles"/>
+                <w:sz w:val="16"/>
+                <w:szCs w:val="16"/>
+              </w:rPr>
+              <w:t>Talak</w:t>
+            </w:r>
+            <w:proofErr w:type="spellEnd"/>
+          </w:p>
+          <w:p>
+            <w:pPr>
+              <w:pStyle w:val="Table"/>
+              <w:rPr>
+                <w:rFonts w:ascii="Pericles" w:hAnsi="Pericles"/>
+                <w:sz w:val="16"/>
+                <w:szCs w:val="16"/>
+              </w:rPr>
+            </w:pPr>
+          </w:p>
+          <w:p>
+            <w:pPr>
+              <w:pStyle w:val="Table"/>
+              <w:rPr>
+                <w:rFonts w:ascii="Pericles" w:hAnsi="Pericles"/>
+                <w:sz w:val="16"/>
+                <w:szCs w:val="16"/>
+              </w:rPr>
+            </w:pPr>
+            <w:r>
+              <w:rPr>
+                <w:rFonts w:ascii="Pericles" w:hAnsi="Pericles"/>
+                <w:sz w:val="16"/>
+                <w:szCs w:val="16"/>
+              </w:rPr>
+              <w:t>Perks:</w:t>
+            </w:r>
+          </w:p>
+          <w:p>
+            <w:pPr>
+              <w:pStyle w:val="Table"/>
+              <w:numPr>
+                <w:ilvl w:val="0"/>
+                <w:numId w:val="2"/>
+              </w:numPr>
+              <w:rPr>
+                <w:rFonts w:ascii="Pericles" w:hAnsi="Pericles"/>
+                <w:sz w:val="16"/>
+                <w:szCs w:val="16"/>
+              </w:rPr>
+            </w:pPr>
+            <w:r>
+              <w:rPr>
+                <w:rFonts w:ascii="Pericles" w:hAnsi="Pericles"/>
+                <w:sz w:val="16"/>
+                <w:szCs w:val="16"/>
+              </w:rPr>
+              <w:t>BN: +</w:t>
+            </w:r>
+            <w:r>
+              <w:rPr>
+                <w:rFonts w:ascii="Pericles" w:hAnsi="Pericles"/>
+                <w:sz w:val="16"/>
+                <w:szCs w:val="16"/>
+              </w:rPr>
+              <w:t xml:space="preserve">5 </w:t>
+            </w:r>
+            <w:r>
+              <w:rPr>
+                <w:rFonts w:ascii="Pericles" w:hAnsi="Pericles"/>
+                <w:sz w:val="16"/>
+                <w:szCs w:val="16"/>
+              </w:rPr>
+              <w:t>Hit Points</w:t>
+            </w:r>
+          </w:p>
+          <w:p>
+            <w:pPr>
+              <w:pStyle w:val="Table"/>
+              <w:numPr>
+                <w:ilvl w:val="0"/>
+                <w:numId w:val="2"/>
+              </w:numPr>
+              <w:rPr>
+                <w:rFonts w:ascii="Pericles" w:hAnsi="Pericles"/>
+                <w:sz w:val="16"/>
+                <w:szCs w:val="16"/>
+              </w:rPr>
+            </w:pPr>
+            <w:r>
+              <w:rPr>
+                <w:rFonts w:ascii="Pericles" w:hAnsi="Pericles"/>
+                <w:sz w:val="16"/>
+                <w:szCs w:val="16"/>
+              </w:rPr>
+              <w:t>BN: Shield Guild Talent Tree</w:t>
+            </w:r>
+            <w:r>
+              <w:rPr>
+                <w:rFonts w:ascii="Pericles" w:hAnsi="Pericles"/>
+                <w:sz w:val="16"/>
+                <w:szCs w:val="16"/>
+              </w:rPr>
+              <w:t xml:space="preserve"> </w:t>
+            </w:r>
+          </w:p>
+          <w:p>
+            <w:pPr>
+              <w:pStyle w:val="Table"/>
+              <w:numPr>
+                <w:ilvl w:val="0"/>
+                <w:numId w:val="2"/>
+              </w:numPr>
+              <w:rPr>
+                <w:rFonts w:ascii="Pericles" w:hAnsi="Pericles"/>
+                <w:sz w:val="16"/>
+                <w:szCs w:val="16"/>
+              </w:rPr>
+            </w:pPr>
+            <w:r>
+              <w:rPr>
+                <w:rFonts w:ascii="Pericles" w:hAnsi="Pericles"/>
+                <w:sz w:val="16"/>
+                <w:szCs w:val="16"/>
+              </w:rPr>
+              <w:t>BN: Free Talent</w:t>
+            </w:r>
+            <w:r>
+              <w:rPr>
+                <w:rFonts w:ascii="Pericles" w:hAnsi="Pericles"/>
+                <w:sz w:val="16"/>
+                <w:szCs w:val="16"/>
+              </w:rPr>
+              <w:t>(?)</w:t>
+            </w:r>
+            <w:bookmarkStart w:id="18" w:name="_GoBack"/>
+            <w:bookmarkEnd w:id="18"/>
+          </w:p>
+          <w:p>
+            <w:pPr>
+              <w:pStyle w:val="Table"/>
+              <w:rPr>
+                <w:rFonts w:ascii="Pericles" w:hAnsi="Pericles"/>
+                <w:sz w:val="16"/>
+                <w:szCs w:val="16"/>
+              </w:rPr>
+            </w:pPr>
           </w:p>
         </w:tc>
       </w:tr>
@@ -1647,9 +4581,10 @@
       </w:pPr>
     </w:p>
     <w:sectPr>
+      <w:type w:val="continuous"/>
       <w:pgSz w:w="12240" w:h="15840"/>
       <w:pgMar w:top="1440" w:right="1440" w:bottom="1440" w:left="1440" w:header="720" w:footer="720" w:gutter="0"/>
-      <w:cols w:space="720"/>
+      <w:cols w:num="2" w:space="720"/>
       <w:docGrid w:linePitch="360"/>
     </w:sectPr>
   </w:body>
@@ -1887,7 +4822,7 @@
   <w:abstractNum w:abstractNumId="2" w15:restartNumberingAfterBreak="0">
     <w:nsid w:val="68000F22"/>
     <w:multiLevelType w:val="hybridMultilevel"/>
-    <w:tmpl w:val="6E960FC0"/>
+    <w:tmpl w:val="74ECEF38"/>
     <w:lvl w:ilvl="0" w:tplc="04090001">
       <w:start w:val="1"/>
       <w:numFmt w:val="bullet"/>

</xml_diff>